<commit_message>
Updated set-up and use instructions
</commit_message>
<xml_diff>
--- a/README.docx
+++ b/README.docx
@@ -76,10 +76,7 @@
         <w:tab/>
       </w:r>
       <w:r>
-        <w:t>In th</w:t>
-      </w:r>
-      <w:r>
-        <w:t xml:space="preserve">is age of globalization, collaborating with colleagues from other regions and countries is not only of common occurrence but also inevitable, especially in large organizations and professional communities. This project provides a useful tool to simplify the process of coordinating meetings and events involving collaborators who are geographically located in different </w:t>
+        <w:t xml:space="preserve">In this age of globalization, collaborating with colleagues from other regions and countries is not only of common occurrence but also inevitable, especially in large organizations and professional communities. This project provides a useful tool to simplify the process of coordinating meetings and events involving collaborators who are geographically located in different </w:t>
       </w:r>
       <w:proofErr w:type="spellStart"/>
       <w:r>
@@ -108,10 +105,7 @@
         <w:tab/>
       </w:r>
       <w:r>
-        <w:t>H</w:t>
-      </w:r>
-      <w:r>
-        <w:t>ow often</w:t>
+        <w:t>How often</w:t>
       </w:r>
       <w:r>
         <w:rPr>
@@ -120,10 +114,7 @@
         <w:t xml:space="preserve"> </w:t>
       </w:r>
       <w:r>
-        <w:t>d</w:t>
-      </w:r>
-      <w:r>
-        <w:t xml:space="preserve">o you find yourself Googling “what time is this in [another city]?” followed by reading a long conversion table provided by </w:t>
+        <w:t xml:space="preserve">do you find yourself Googling “what time is this in [another city]?” followed by reading a long conversion table provided by </w:t>
       </w:r>
       <w:proofErr w:type="spellStart"/>
       <w:r>
@@ -189,8 +180,6 @@
         <w:tab/>
         <w:t xml:space="preserve">MCIT 591 Team 14: Sai Merriam, John Caton, Chelsea Liu </w:t>
       </w:r>
-      <w:bookmarkStart w:id="0" w:name="_GoBack"/>
-      <w:bookmarkEnd w:id="0"/>
     </w:p>
     <w:p>
       <w:pPr>
@@ -416,7 +405,7 @@
         </w:numPr>
       </w:pPr>
       <w:r>
-        <w:t>Main.java</w:t>
+        <w:t xml:space="preserve">AutoCompleteComboBoxListener.java </w:t>
       </w:r>
     </w:p>
     <w:p>
@@ -428,7 +417,7 @@
         </w:numPr>
       </w:pPr>
       <w:r>
-        <w:t>Pin.java</w:t>
+        <w:t>DropDownMenu.java</w:t>
       </w:r>
     </w:p>
     <w:p>
@@ -440,7 +429,7 @@
         </w:numPr>
       </w:pPr>
       <w:r>
-        <w:t>TimeConverter.java</w:t>
+        <w:t>Main.java</w:t>
       </w:r>
     </w:p>
     <w:p>
@@ -452,7 +441,7 @@
         </w:numPr>
       </w:pPr>
       <w:r>
-        <w:t>TimeConverterTest.java</w:t>
+        <w:t>Pin.java</w:t>
       </w:r>
     </w:p>
     <w:p>
@@ -464,7 +453,7 @@
         </w:numPr>
       </w:pPr>
       <w:r>
-        <w:t>TimeSpinner.java</w:t>
+        <w:t>TimeConverter.java</w:t>
       </w:r>
     </w:p>
     <w:p>
@@ -476,15 +465,7 @@
         </w:numPr>
       </w:pPr>
       <w:r>
-        <w:t>ZoomFunctions.java</w:t>
-      </w:r>
-    </w:p>
-    <w:p>
-      <w:pPr>
-        <w:pStyle w:val="Heading2"/>
-      </w:pPr>
-      <w:r>
-        <w:t xml:space="preserve">Supplementary Files </w:t>
+        <w:t>TimeConverterTest.java</w:t>
       </w:r>
     </w:p>
     <w:p>
@@ -496,7 +477,7 @@
         </w:numPr>
       </w:pPr>
       <w:r>
-        <w:t>Map_Export500.png</w:t>
+        <w:t>TimeSpinner.java</w:t>
       </w:r>
     </w:p>
     <w:p>
@@ -508,7 +489,93 @@
         </w:numPr>
       </w:pPr>
       <w:r>
-        <w:t>PinImage.png</w:t>
+        <w:t>ZoomFunctions.java</w:t>
+      </w:r>
+    </w:p>
+    <w:p>
+      <w:pPr>
+        <w:pStyle w:val="Heading2"/>
+      </w:pPr>
+      <w:r>
+        <w:t xml:space="preserve">Supplementary Files </w:t>
+      </w:r>
+    </w:p>
+    <w:p>
+      <w:pPr>
+        <w:pStyle w:val="ListParagraph"/>
+        <w:numPr>
+          <w:ilvl w:val="0"/>
+          <w:numId w:val="13"/>
+        </w:numPr>
+      </w:pPr>
+      <w:r>
+        <w:t>Map_Export500.png</w:t>
+      </w:r>
+    </w:p>
+    <w:p>
+      <w:pPr>
+        <w:pStyle w:val="ListParagraph"/>
+        <w:numPr>
+          <w:ilvl w:val="0"/>
+          <w:numId w:val="13"/>
+        </w:numPr>
+      </w:pPr>
+      <w:r>
+        <w:t>Green</w:t>
+      </w:r>
+      <w:r>
+        <w:t>PinImage</w:t>
+      </w:r>
+      <w:r>
+        <w:t>100</w:t>
+      </w:r>
+      <w:r>
+        <w:t>.png</w:t>
+      </w:r>
+    </w:p>
+    <w:p>
+      <w:pPr>
+        <w:pStyle w:val="ListParagraph"/>
+        <w:numPr>
+          <w:ilvl w:val="0"/>
+          <w:numId w:val="13"/>
+        </w:numPr>
+      </w:pPr>
+      <w:r>
+        <w:t>Pink</w:t>
+      </w:r>
+      <w:r>
+        <w:t>PinImage100.png</w:t>
+      </w:r>
+    </w:p>
+    <w:p>
+      <w:pPr>
+        <w:pStyle w:val="ListParagraph"/>
+        <w:numPr>
+          <w:ilvl w:val="0"/>
+          <w:numId w:val="13"/>
+        </w:numPr>
+      </w:pPr>
+      <w:r>
+        <w:t>White</w:t>
+      </w:r>
+      <w:r>
+        <w:t>PinImage100.png</w:t>
+      </w:r>
+    </w:p>
+    <w:p>
+      <w:pPr>
+        <w:pStyle w:val="ListParagraph"/>
+        <w:numPr>
+          <w:ilvl w:val="0"/>
+          <w:numId w:val="13"/>
+        </w:numPr>
+      </w:pPr>
+      <w:r>
+        <w:t xml:space="preserve">Library: </w:t>
+      </w:r>
+      <w:r>
+        <w:t>controlsfx-8.40.15.jar</w:t>
       </w:r>
     </w:p>
     <w:p>
@@ -534,17 +601,37 @@
         <w:spacing w:before="240"/>
       </w:pPr>
       <w:r>
-        <w:rPr>
-          <w:noProof/>
+        <w:t>Step-by-Step</w:t>
+      </w:r>
+      <w:r>
+        <w:t xml:space="preserve"> Set-Up</w:t>
+      </w:r>
+      <w:r>
+        <w:t xml:space="preserve"> Instructions </w:t>
+      </w:r>
+    </w:p>
+    <w:p>
+      <w:pPr>
+        <w:pStyle w:val="ListParagraph"/>
+        <w:numPr>
+          <w:ilvl w:val="0"/>
+          <w:numId w:val="13"/>
+        </w:numPr>
+        <w:spacing w:before="40"/>
+        <w:contextualSpacing w:val="0"/>
+      </w:pPr>
+      <w:r>
+        <w:rPr>
+          <w:sz w:val="28"/>
         </w:rPr>
         <w:drawing>
-          <wp:anchor distT="0" distB="0" distL="114300" distR="114300" simplePos="0" relativeHeight="251658240" behindDoc="0" locked="0" layoutInCell="1" allowOverlap="1" wp14:anchorId="5441F575" wp14:editId="5E372FF8">
+          <wp:anchor distT="0" distB="0" distL="114300" distR="114300" simplePos="0" relativeHeight="251663360" behindDoc="0" locked="0" layoutInCell="1" allowOverlap="1" wp14:anchorId="57E21BEE" wp14:editId="5AB1C150">
             <wp:simplePos x="0" y="0"/>
             <wp:positionH relativeFrom="column">
-              <wp:posOffset>3048244</wp:posOffset>
+              <wp:posOffset>3216275</wp:posOffset>
             </wp:positionH>
             <wp:positionV relativeFrom="paragraph">
-              <wp:posOffset>242912</wp:posOffset>
+              <wp:posOffset>353245</wp:posOffset>
             </wp:positionV>
             <wp:extent cx="2963545" cy="2618105"/>
             <wp:effectExtent l="19050" t="19050" r="27305" b="10795"/>
@@ -599,262 +686,67 @@
         </w:drawing>
       </w:r>
       <w:r>
-        <w:t>Step-by-Step</w:t>
-      </w:r>
-      <w:r>
-        <w:t xml:space="preserve"> Set-Up</w:t>
-      </w:r>
-      <w:r>
-        <w:t xml:space="preserve"> Instructions </w:t>
-      </w:r>
-    </w:p>
-    <w:p>
-      <w:pPr>
-        <w:pStyle w:val="ListParagraph"/>
-        <w:numPr>
-          <w:ilvl w:val="0"/>
-          <w:numId w:val="13"/>
-        </w:numPr>
+        <w:rPr>
+          <w:sz w:val="28"/>
+        </w:rPr>
+        <w:t xml:space="preserve">Step 1: </w:t>
+      </w:r>
+      <w:r>
+        <w:t xml:space="preserve">Create a </w:t>
+      </w:r>
+      <w:r>
+        <w:t xml:space="preserve">New </w:t>
+      </w:r>
+      <w:proofErr w:type="spellStart"/>
+      <w:r>
+        <w:t>JavaFx</w:t>
+      </w:r>
+      <w:proofErr w:type="spellEnd"/>
+      <w:r>
+        <w:t xml:space="preserve"> Project </w:t>
+      </w:r>
+      <w:r>
+        <w:t xml:space="preserve">in Eclipse </w:t>
+      </w:r>
+      <w:r>
+        <w:t>(</w:t>
+      </w:r>
+      <w:r>
+        <w:t>or other IDE</w:t>
+      </w:r>
+      <w:r>
+        <w:t>).</w:t>
+      </w:r>
+      <w:r>
+        <w:t xml:space="preserve"> </w:t>
+      </w:r>
+    </w:p>
+    <w:p>
+      <w:pPr>
         <w:spacing w:before="40"/>
-        <w:contextualSpacing w:val="0"/>
-      </w:pPr>
-      <w:r>
-        <w:t xml:space="preserve">Step 1: Create a </w:t>
-      </w:r>
-      <w:r>
-        <w:t xml:space="preserve">New </w:t>
-      </w:r>
-      <w:proofErr w:type="spellStart"/>
-      <w:r>
-        <w:t>JavaFx</w:t>
-      </w:r>
-      <w:proofErr w:type="spellEnd"/>
-      <w:r>
-        <w:t xml:space="preserve"> Project </w:t>
-      </w:r>
-      <w:r>
-        <w:t xml:space="preserve">in Eclipse </w:t>
-      </w:r>
-      <w:r>
-        <w:t>(</w:t>
-      </w:r>
-      <w:r>
-        <w:t>or other IDE</w:t>
-      </w:r>
-      <w:r>
-        <w:t>).</w:t>
-      </w:r>
-      <w:r>
-        <w:t xml:space="preserve"> </w:t>
-      </w:r>
-      <w:r>
-        <w:t>E</w:t>
-      </w:r>
-      <w:r>
-        <w:t>nsure that the JavaFX SDK Library is added to the list of available Libraries</w:t>
-      </w:r>
-      <w:r>
-        <w:t xml:space="preserve">: click “Add Library”, click </w:t>
-      </w:r>
-      <w:proofErr w:type="spellStart"/>
-      <w:r>
-        <w:t>JavaFx</w:t>
-      </w:r>
-      <w:proofErr w:type="spellEnd"/>
-      <w:r>
-        <w:t xml:space="preserve"> SDK in the pop-up window (see figur</w:t>
-      </w:r>
-      <w:r>
-        <w:t>e: right</w:t>
-      </w:r>
-      <w:r>
-        <w:t>)</w:t>
-      </w:r>
-      <w:r>
-        <w:t>.</w:t>
-      </w:r>
-    </w:p>
-    <w:p>
-      <w:pPr>
-        <w:pStyle w:val="ListParagraph"/>
-        <w:numPr>
-          <w:ilvl w:val="0"/>
-          <w:numId w:val="13"/>
-        </w:numPr>
-        <w:spacing w:before="180"/>
-        <w:contextualSpacing w:val="0"/>
-      </w:pPr>
-      <w:r>
-        <w:t xml:space="preserve">Step </w:t>
-      </w:r>
-      <w:r>
-        <w:t>2</w:t>
-      </w:r>
-      <w:r>
-        <w:t xml:space="preserve">: Place all Files </w:t>
-      </w:r>
-      <w:r>
-        <w:t xml:space="preserve">in the “application” folder of the new </w:t>
-      </w:r>
-      <w:proofErr w:type="spellStart"/>
-      <w:r>
-        <w:t>JavaFx</w:t>
-      </w:r>
-      <w:proofErr w:type="spellEnd"/>
-      <w:r>
-        <w:t xml:space="preserve"> Project. </w:t>
-      </w:r>
-    </w:p>
-    <w:p>
-      <w:pPr>
-        <w:pStyle w:val="ListParagraph"/>
-        <w:numPr>
-          <w:ilvl w:val="0"/>
-          <w:numId w:val="13"/>
-        </w:numPr>
-        <w:spacing w:before="180"/>
-        <w:contextualSpacing w:val="0"/>
-      </w:pPr>
-      <w:r>
-        <w:t xml:space="preserve">Step </w:t>
-      </w:r>
-      <w:r>
-        <w:t>3</w:t>
-      </w:r>
-      <w:r>
-        <w:t xml:space="preserve">: </w:t>
-      </w:r>
-      <w:r>
-        <w:t>P</w:t>
-      </w:r>
-      <w:r>
-        <w:t xml:space="preserve">lace </w:t>
-      </w:r>
-      <w:r>
-        <w:t xml:space="preserve">all </w:t>
-      </w:r>
-      <w:r>
-        <w:t>Supplementary Files</w:t>
-      </w:r>
-      <w:r>
-        <w:t xml:space="preserve"> into the </w:t>
-      </w:r>
-      <w:r>
-        <w:t>“</w:t>
-      </w:r>
-      <w:proofErr w:type="spellStart"/>
-      <w:r>
-        <w:t>src</w:t>
-      </w:r>
-      <w:proofErr w:type="spellEnd"/>
-      <w:r>
-        <w:t>”</w:t>
-      </w:r>
-      <w:r>
-        <w:t xml:space="preserve"> folder of the new </w:t>
-      </w:r>
-      <w:proofErr w:type="spellStart"/>
-      <w:r>
-        <w:t>JavaFx</w:t>
-      </w:r>
-      <w:proofErr w:type="spellEnd"/>
-      <w:r>
-        <w:t xml:space="preserve"> Project</w:t>
-      </w:r>
-      <w:r>
-        <w:t xml:space="preserve"> </w:t>
-      </w:r>
-      <w:r>
-        <w:t xml:space="preserve">– </w:t>
-      </w:r>
-      <w:r>
-        <w:t xml:space="preserve">at the same level </w:t>
-      </w:r>
-      <w:r>
-        <w:t>as where the</w:t>
-      </w:r>
-      <w:r>
-        <w:t xml:space="preserve"> “application” folder</w:t>
-      </w:r>
-      <w:r>
-        <w:t xml:space="preserve"> is located</w:t>
-      </w:r>
-      <w:r>
-        <w:t xml:space="preserve">. </w:t>
-      </w:r>
-    </w:p>
-    <w:p>
-      <w:pPr>
-        <w:pStyle w:val="ListParagraph"/>
-        <w:numPr>
-          <w:ilvl w:val="0"/>
-          <w:numId w:val="13"/>
-        </w:numPr>
-        <w:spacing w:before="180"/>
-        <w:contextualSpacing w:val="0"/>
-      </w:pPr>
-      <w:r>
-        <w:t xml:space="preserve">Step 4: Run “main.java” file. </w:t>
-      </w:r>
-    </w:p>
-    <w:p/>
-    <w:p>
-      <w:pPr>
-        <w:pStyle w:val="Heading1"/>
-      </w:pPr>
-      <w:r>
-        <w:t xml:space="preserve">How </w:t>
-      </w:r>
-      <w:r>
-        <w:t>T</w:t>
-      </w:r>
-      <w:r>
-        <w:t xml:space="preserve">o </w:t>
-      </w:r>
-      <w:r>
-        <w:t>U</w:t>
-      </w:r>
-      <w:r>
-        <w:t>se</w:t>
-      </w:r>
-      <w:r>
-        <w:t>?</w:t>
-      </w:r>
-    </w:p>
-    <w:p>
-      <w:pPr>
-        <w:pStyle w:val="Heading2"/>
-        <w:tabs>
-          <w:tab w:val="left" w:pos="1260"/>
-        </w:tabs>
-        <w:spacing w:after="0"/>
-        <w:ind w:left="1260" w:hanging="1260"/>
-      </w:pPr>
-      <w:r>
-        <w:rPr>
-          <w:noProof/>
-        </w:rPr>
+      </w:pPr>
+      <w:r>
         <w:drawing>
-          <wp:anchor distT="0" distB="0" distL="114300" distR="114300" simplePos="0" relativeHeight="251660288" behindDoc="1" locked="0" layoutInCell="1" allowOverlap="1" wp14:anchorId="6DA1B16B" wp14:editId="1190B8F3">
+          <wp:anchor distT="0" distB="0" distL="114300" distR="114300" simplePos="0" relativeHeight="251664384" behindDoc="1" locked="0" layoutInCell="1" allowOverlap="1" wp14:anchorId="4CCE1C61" wp14:editId="42F0AB98">
             <wp:simplePos x="0" y="0"/>
             <wp:positionH relativeFrom="margin">
-              <wp:posOffset>2997200</wp:posOffset>
+              <wp:align>left</wp:align>
             </wp:positionH>
             <wp:positionV relativeFrom="paragraph">
-              <wp:posOffset>781050</wp:posOffset>
+              <wp:posOffset>150536</wp:posOffset>
             </wp:positionV>
-            <wp:extent cx="2977515" cy="890905"/>
-            <wp:effectExtent l="19050" t="19050" r="13335" b="23495"/>
+            <wp:extent cx="3072765" cy="1482725"/>
+            <wp:effectExtent l="19050" t="19050" r="13335" b="22225"/>
             <wp:wrapTight wrapText="bothSides">
               <wp:wrapPolygon edited="0">
-                <wp:start x="-138" y="-462"/>
-                <wp:lineTo x="-138" y="21708"/>
-                <wp:lineTo x="21559" y="21708"/>
-                <wp:lineTo x="21559" y="-462"/>
-                <wp:lineTo x="-138" y="-462"/>
+                <wp:start x="-134" y="-278"/>
+                <wp:lineTo x="-134" y="21646"/>
+                <wp:lineTo x="21560" y="21646"/>
+                <wp:lineTo x="21560" y="-278"/>
+                <wp:lineTo x="-134" y="-278"/>
               </wp:wrapPolygon>
             </wp:wrapTight>
-            <wp:docPr id="14" name="Picture 14"/>
+            <wp:docPr id="12" name="Picture 12"/>
             <wp:cNvGraphicFramePr>
               <a:graphicFrameLocks xmlns:a="http://schemas.openxmlformats.org/drawingml/2006/main" noChangeAspect="1"/>
             </wp:cNvGraphicFramePr>
@@ -866,20 +758,958 @@
                     <pic:cNvPicPr/>
                   </pic:nvPicPr>
                   <pic:blipFill rotWithShape="1">
-                    <a:blip r:embed="rId13">
+                    <a:blip r:embed="rId13" cstate="print">
                       <a:extLst>
                         <a:ext uri="{28A0092B-C50C-407E-A947-70E740481C1C}">
                           <a14:useLocalDpi xmlns:a14="http://schemas.microsoft.com/office/drawing/2010/main" val="0"/>
                         </a:ext>
                       </a:extLst>
                     </a:blip>
-                    <a:srcRect t="4101"/>
+                    <a:srcRect l="-1370" t="27532" r="1370" b="875"/>
                     <a:stretch/>
                   </pic:blipFill>
                   <pic:spPr bwMode="auto">
                     <a:xfrm>
                       <a:off x="0" y="0"/>
-                      <a:ext cx="2977515" cy="890905"/>
+                      <a:ext cx="3072765" cy="1482725"/>
+                    </a:xfrm>
+                    <a:prstGeom prst="rect">
+                      <a:avLst/>
+                    </a:prstGeom>
+                    <a:ln>
+                      <a:solidFill>
+                        <a:srgbClr val="34BDD4"/>
+                      </a:solidFill>
+                    </a:ln>
+                    <a:extLst>
+                      <a:ext uri="{53640926-AAD7-44D8-BBD7-CCE9431645EC}">
+                        <a14:shadowObscured xmlns:a14="http://schemas.microsoft.com/office/drawing/2010/main"/>
+                      </a:ext>
+                    </a:extLst>
+                  </pic:spPr>
+                </pic:pic>
+              </a:graphicData>
+            </a:graphic>
+            <wp14:sizeRelH relativeFrom="page">
+              <wp14:pctWidth>0</wp14:pctWidth>
+            </wp14:sizeRelH>
+            <wp14:sizeRelV relativeFrom="page">
+              <wp14:pctHeight>0</wp14:pctHeight>
+            </wp14:sizeRelV>
+          </wp:anchor>
+        </w:drawing>
+      </w:r>
+    </w:p>
+    <w:p>
+      <w:pPr>
+        <w:pStyle w:val="ListParagraph"/>
+        <w:numPr>
+          <w:ilvl w:val="0"/>
+          <w:numId w:val="13"/>
+        </w:numPr>
+        <w:spacing w:before="40"/>
+        <w:contextualSpacing w:val="0"/>
+      </w:pPr>
+      <w:r>
+        <w:rPr>
+          <w:sz w:val="28"/>
+          <w:szCs w:val="28"/>
+        </w:rPr>
+        <w:t>Step 2:</w:t>
+      </w:r>
+      <w:r>
+        <w:t xml:space="preserve"> Ensure that the JavaFX SDK Library is added to the list of available Libraries: click “Add Library”, click </w:t>
+      </w:r>
+      <w:proofErr w:type="spellStart"/>
+      <w:r>
+        <w:t>JavaFx</w:t>
+      </w:r>
+      <w:proofErr w:type="spellEnd"/>
+      <w:r>
+        <w:t xml:space="preserve"> SDK in the pop-up window (see figure: right).</w:t>
+      </w:r>
+    </w:p>
+    <w:p>
+      <w:pPr>
+        <w:pStyle w:val="ListParagraph"/>
+      </w:pPr>
+    </w:p>
+    <w:p>
+      <w:pPr>
+        <w:pStyle w:val="ListParagraph"/>
+        <w:numPr>
+          <w:ilvl w:val="0"/>
+          <w:numId w:val="13"/>
+        </w:numPr>
+        <w:spacing w:before="40"/>
+        <w:contextualSpacing w:val="0"/>
+      </w:pPr>
+      <w:r>
+        <w:rPr>
+          <w:sz w:val="28"/>
+          <w:szCs w:val="28"/>
+        </w:rPr>
+        <w:t>Step 3:</w:t>
+      </w:r>
+      <w:r>
+        <w:t xml:space="preserve"> </w:t>
+      </w:r>
+      <w:r>
+        <w:t>Add additional library:</w:t>
+      </w:r>
+      <w:r>
+        <w:t xml:space="preserve"> </w:t>
+      </w:r>
+    </w:p>
+    <w:p>
+      <w:pPr>
+        <w:pStyle w:val="ListParagraph"/>
+        <w:spacing w:before="40"/>
+        <w:ind w:left="360"/>
+        <w:contextualSpacing w:val="0"/>
+      </w:pPr>
+      <w:r>
+        <w:t>Create a folder named “lib” within the project</w:t>
+      </w:r>
+      <w:r>
+        <w:t xml:space="preserve"> (see figure below: left)</w:t>
+      </w:r>
+      <w:r>
+        <w:t xml:space="preserve">. </w:t>
+      </w:r>
+    </w:p>
+    <w:p>
+      <w:pPr>
+        <w:pStyle w:val="ListParagraph"/>
+        <w:spacing w:before="40"/>
+        <w:ind w:left="360"/>
+        <w:contextualSpacing w:val="0"/>
+      </w:pPr>
+      <w:r>
+        <w:drawing>
+          <wp:anchor distT="0" distB="0" distL="114300" distR="114300" simplePos="0" relativeHeight="251668480" behindDoc="1" locked="0" layoutInCell="1" allowOverlap="1" wp14:anchorId="3E00F67E" wp14:editId="448BC0B3">
+            <wp:simplePos x="0" y="0"/>
+            <wp:positionH relativeFrom="margin">
+              <wp:posOffset>2510009</wp:posOffset>
+            </wp:positionH>
+            <wp:positionV relativeFrom="paragraph">
+              <wp:posOffset>292735</wp:posOffset>
+            </wp:positionV>
+            <wp:extent cx="3432175" cy="2044065"/>
+            <wp:effectExtent l="19050" t="19050" r="15875" b="13335"/>
+            <wp:wrapTight wrapText="bothSides">
+              <wp:wrapPolygon edited="0">
+                <wp:start x="-120" y="-201"/>
+                <wp:lineTo x="-120" y="21540"/>
+                <wp:lineTo x="21580" y="21540"/>
+                <wp:lineTo x="21580" y="-201"/>
+                <wp:lineTo x="-120" y="-201"/>
+              </wp:wrapPolygon>
+            </wp:wrapTight>
+            <wp:docPr id="25" name="Picture 25"/>
+            <wp:cNvGraphicFramePr>
+              <a:graphicFrameLocks xmlns:a="http://schemas.openxmlformats.org/drawingml/2006/main" noChangeAspect="1"/>
+            </wp:cNvGraphicFramePr>
+            <a:graphic xmlns:a="http://schemas.openxmlformats.org/drawingml/2006/main">
+              <a:graphicData uri="http://schemas.openxmlformats.org/drawingml/2006/picture">
+                <pic:pic xmlns:pic="http://schemas.openxmlformats.org/drawingml/2006/picture">
+                  <pic:nvPicPr>
+                    <pic:cNvPr id="1" name=""/>
+                    <pic:cNvPicPr/>
+                  </pic:nvPicPr>
+                  <pic:blipFill>
+                    <a:blip r:embed="rId14" cstate="print">
+                      <a:extLst>
+                        <a:ext uri="{28A0092B-C50C-407E-A947-70E740481C1C}">
+                          <a14:useLocalDpi xmlns:a14="http://schemas.microsoft.com/office/drawing/2010/main" val="0"/>
+                        </a:ext>
+                      </a:extLst>
+                    </a:blip>
+                    <a:stretch>
+                      <a:fillRect/>
+                    </a:stretch>
+                  </pic:blipFill>
+                  <pic:spPr>
+                    <a:xfrm>
+                      <a:off x="0" y="0"/>
+                      <a:ext cx="3432175" cy="2044065"/>
+                    </a:xfrm>
+                    <a:prstGeom prst="rect">
+                      <a:avLst/>
+                    </a:prstGeom>
+                    <a:ln>
+                      <a:solidFill>
+                        <a:srgbClr val="34BDD4"/>
+                      </a:solidFill>
+                    </a:ln>
+                  </pic:spPr>
+                </pic:pic>
+              </a:graphicData>
+            </a:graphic>
+            <wp14:sizeRelH relativeFrom="page">
+              <wp14:pctWidth>0</wp14:pctWidth>
+            </wp14:sizeRelH>
+            <wp14:sizeRelV relativeFrom="page">
+              <wp14:pctHeight>0</wp14:pctHeight>
+            </wp14:sizeRelV>
+          </wp:anchor>
+        </w:drawing>
+      </w:r>
+      <w:r>
+        <w:drawing>
+          <wp:anchor distT="0" distB="0" distL="114300" distR="114300" simplePos="0" relativeHeight="251670528" behindDoc="1" locked="0" layoutInCell="1" allowOverlap="1" wp14:anchorId="525D62C9" wp14:editId="63A4938B">
+            <wp:simplePos x="0" y="0"/>
+            <wp:positionH relativeFrom="margin">
+              <wp:align>left</wp:align>
+            </wp:positionH>
+            <wp:positionV relativeFrom="paragraph">
+              <wp:posOffset>294737</wp:posOffset>
+            </wp:positionV>
+            <wp:extent cx="2405380" cy="2042160"/>
+            <wp:effectExtent l="19050" t="19050" r="13970" b="15240"/>
+            <wp:wrapTight wrapText="bothSides">
+              <wp:wrapPolygon edited="0">
+                <wp:start x="-171" y="-201"/>
+                <wp:lineTo x="-171" y="21560"/>
+                <wp:lineTo x="21554" y="21560"/>
+                <wp:lineTo x="21554" y="-201"/>
+                <wp:lineTo x="-171" y="-201"/>
+              </wp:wrapPolygon>
+            </wp:wrapTight>
+            <wp:docPr id="21" name="Picture 21"/>
+            <wp:cNvGraphicFramePr>
+              <a:graphicFrameLocks xmlns:a="http://schemas.openxmlformats.org/drawingml/2006/main" noChangeAspect="1"/>
+            </wp:cNvGraphicFramePr>
+            <a:graphic xmlns:a="http://schemas.openxmlformats.org/drawingml/2006/main">
+              <a:graphicData uri="http://schemas.openxmlformats.org/drawingml/2006/picture">
+                <pic:pic xmlns:pic="http://schemas.openxmlformats.org/drawingml/2006/picture">
+                  <pic:nvPicPr>
+                    <pic:cNvPr id="1" name=""/>
+                    <pic:cNvPicPr/>
+                  </pic:nvPicPr>
+                  <pic:blipFill>
+                    <a:blip r:embed="rId15" cstate="print">
+                      <a:extLst>
+                        <a:ext uri="{28A0092B-C50C-407E-A947-70E740481C1C}">
+                          <a14:useLocalDpi xmlns:a14="http://schemas.microsoft.com/office/drawing/2010/main" val="0"/>
+                        </a:ext>
+                      </a:extLst>
+                    </a:blip>
+                    <a:stretch>
+                      <a:fillRect/>
+                    </a:stretch>
+                  </pic:blipFill>
+                  <pic:spPr>
+                    <a:xfrm>
+                      <a:off x="0" y="0"/>
+                      <a:ext cx="2405380" cy="2042160"/>
+                    </a:xfrm>
+                    <a:prstGeom prst="rect">
+                      <a:avLst/>
+                    </a:prstGeom>
+                    <a:ln>
+                      <a:solidFill>
+                        <a:srgbClr val="34BDD4"/>
+                      </a:solidFill>
+                    </a:ln>
+                  </pic:spPr>
+                </pic:pic>
+              </a:graphicData>
+            </a:graphic>
+            <wp14:sizeRelH relativeFrom="page">
+              <wp14:pctWidth>0</wp14:pctWidth>
+            </wp14:sizeRelH>
+            <wp14:sizeRelV relativeFrom="page">
+              <wp14:pctHeight>0</wp14:pctHeight>
+            </wp14:sizeRelV>
+          </wp:anchor>
+        </w:drawing>
+      </w:r>
+      <w:r>
+        <w:t xml:space="preserve">Copy-and-paste supplementary </w:t>
+      </w:r>
+      <w:r>
+        <w:t>file “</w:t>
+      </w:r>
+      <w:r>
+        <w:t>controlsfx-8.40.15.jar</w:t>
+      </w:r>
+      <w:r>
+        <w:t>” into th</w:t>
+      </w:r>
+      <w:r>
+        <w:t xml:space="preserve">is folder. </w:t>
+      </w:r>
+    </w:p>
+    <w:p>
+      <w:pPr>
+        <w:pStyle w:val="ListParagraph"/>
+        <w:numPr>
+          <w:ilvl w:val="0"/>
+          <w:numId w:val="13"/>
+        </w:numPr>
+        <w:spacing w:before="40"/>
+        <w:contextualSpacing w:val="0"/>
+      </w:pPr>
+      <w:r>
+        <w:rPr>
+          <w:sz w:val="28"/>
+          <w:szCs w:val="28"/>
+        </w:rPr>
+        <w:lastRenderedPageBreak/>
+        <w:t xml:space="preserve">Step </w:t>
+      </w:r>
+      <w:r>
+        <w:rPr>
+          <w:sz w:val="28"/>
+          <w:szCs w:val="28"/>
+        </w:rPr>
+        <w:t>4</w:t>
+      </w:r>
+      <w:r>
+        <w:rPr>
+          <w:sz w:val="28"/>
+          <w:szCs w:val="28"/>
+        </w:rPr>
+        <w:t>:</w:t>
+      </w:r>
+      <w:r>
+        <w:t xml:space="preserve"> </w:t>
+      </w:r>
+      <w:r>
+        <w:t xml:space="preserve">Link Additional Library to this </w:t>
+      </w:r>
+      <w:r>
+        <w:t xml:space="preserve">JafaFx </w:t>
+      </w:r>
+      <w:r>
+        <w:t xml:space="preserve">Project: </w:t>
+      </w:r>
+      <w:r>
+        <w:t xml:space="preserve"> </w:t>
+      </w:r>
+    </w:p>
+    <w:p>
+      <w:pPr>
+        <w:pStyle w:val="ListParagraph"/>
+        <w:spacing w:before="40"/>
+        <w:ind w:left="360"/>
+        <w:contextualSpacing w:val="0"/>
+      </w:pPr>
+      <w:r>
+        <w:t xml:space="preserve">Right-click project title in Eclipse. Select “Properties”. Click Java Build Path (see figure above: right). </w:t>
+      </w:r>
+    </w:p>
+    <w:p>
+      <w:pPr>
+        <w:pStyle w:val="ListParagraph"/>
+        <w:spacing w:before="40"/>
+        <w:ind w:left="360"/>
+        <w:contextualSpacing w:val="0"/>
+      </w:pPr>
+      <w:r>
+        <w:drawing>
+          <wp:anchor distT="0" distB="0" distL="114300" distR="114300" simplePos="0" relativeHeight="251672576" behindDoc="1" locked="0" layoutInCell="1" allowOverlap="1" wp14:anchorId="0B1BD4A6" wp14:editId="1E2CAFEA">
+            <wp:simplePos x="0" y="0"/>
+            <wp:positionH relativeFrom="column">
+              <wp:posOffset>2331085</wp:posOffset>
+            </wp:positionH>
+            <wp:positionV relativeFrom="paragraph">
+              <wp:posOffset>673221</wp:posOffset>
+            </wp:positionV>
+            <wp:extent cx="3693160" cy="2201545"/>
+            <wp:effectExtent l="19050" t="19050" r="21590" b="27305"/>
+            <wp:wrapTight wrapText="bothSides">
+              <wp:wrapPolygon edited="0">
+                <wp:start x="-111" y="-187"/>
+                <wp:lineTo x="-111" y="21681"/>
+                <wp:lineTo x="21615" y="21681"/>
+                <wp:lineTo x="21615" y="-187"/>
+                <wp:lineTo x="-111" y="-187"/>
+              </wp:wrapPolygon>
+            </wp:wrapTight>
+            <wp:docPr id="27" name="Picture 27"/>
+            <wp:cNvGraphicFramePr>
+              <a:graphicFrameLocks xmlns:a="http://schemas.openxmlformats.org/drawingml/2006/main" noChangeAspect="1"/>
+            </wp:cNvGraphicFramePr>
+            <a:graphic xmlns:a="http://schemas.openxmlformats.org/drawingml/2006/main">
+              <a:graphicData uri="http://schemas.openxmlformats.org/drawingml/2006/picture">
+                <pic:pic xmlns:pic="http://schemas.openxmlformats.org/drawingml/2006/picture">
+                  <pic:nvPicPr>
+                    <pic:cNvPr id="1" name=""/>
+                    <pic:cNvPicPr/>
+                  </pic:nvPicPr>
+                  <pic:blipFill>
+                    <a:blip r:embed="rId16" cstate="print">
+                      <a:extLst>
+                        <a:ext uri="{28A0092B-C50C-407E-A947-70E740481C1C}">
+                          <a14:useLocalDpi xmlns:a14="http://schemas.microsoft.com/office/drawing/2010/main" val="0"/>
+                        </a:ext>
+                      </a:extLst>
+                    </a:blip>
+                    <a:stretch>
+                      <a:fillRect/>
+                    </a:stretch>
+                  </pic:blipFill>
+                  <pic:spPr>
+                    <a:xfrm>
+                      <a:off x="0" y="0"/>
+                      <a:ext cx="3693160" cy="2201545"/>
+                    </a:xfrm>
+                    <a:prstGeom prst="rect">
+                      <a:avLst/>
+                    </a:prstGeom>
+                    <a:ln>
+                      <a:solidFill>
+                        <a:srgbClr val="34BDD4"/>
+                      </a:solidFill>
+                    </a:ln>
+                  </pic:spPr>
+                </pic:pic>
+              </a:graphicData>
+            </a:graphic>
+            <wp14:sizeRelH relativeFrom="page">
+              <wp14:pctWidth>0</wp14:pctWidth>
+            </wp14:sizeRelH>
+            <wp14:sizeRelV relativeFrom="page">
+              <wp14:pctHeight>0</wp14:pctHeight>
+            </wp14:sizeRelV>
+          </wp:anchor>
+        </w:drawing>
+      </w:r>
+      <w:r>
+        <w:t xml:space="preserve">Click “Add External JARs” </w:t>
+      </w:r>
+      <w:r>
+        <w:t>– Select “</w:t>
+      </w:r>
+      <w:r>
+        <w:t>“</w:t>
+      </w:r>
+      <w:r>
+        <w:t>controlsfx-8.40.15.jar</w:t>
+      </w:r>
+      <w:r>
+        <w:t>”</w:t>
+      </w:r>
+      <w:r>
+        <w:t xml:space="preserve"> placed in the lib folder (Step 3), as illustrated in figure below (left). Click open. This library file should now appear in the “Libraries Panel” (see figure below: right). Click “Apply and Close”. </w:t>
+      </w:r>
+    </w:p>
+    <w:p>
+      <w:pPr>
+        <w:spacing w:before="40"/>
+      </w:pPr>
+      <w:r>
+        <w:drawing>
+          <wp:anchor distT="0" distB="0" distL="114300" distR="114300" simplePos="0" relativeHeight="251671552" behindDoc="1" locked="0" layoutInCell="1" allowOverlap="1" wp14:anchorId="5AB34590" wp14:editId="503A8232">
+            <wp:simplePos x="0" y="0"/>
+            <wp:positionH relativeFrom="margin">
+              <wp:align>left</wp:align>
+            </wp:positionH>
+            <wp:positionV relativeFrom="paragraph">
+              <wp:posOffset>130513</wp:posOffset>
+            </wp:positionV>
+            <wp:extent cx="2254885" cy="2208530"/>
+            <wp:effectExtent l="19050" t="19050" r="12065" b="20320"/>
+            <wp:wrapTight wrapText="bothSides">
+              <wp:wrapPolygon edited="0">
+                <wp:start x="-182" y="-186"/>
+                <wp:lineTo x="-182" y="21612"/>
+                <wp:lineTo x="21533" y="21612"/>
+                <wp:lineTo x="21533" y="-186"/>
+                <wp:lineTo x="-182" y="-186"/>
+              </wp:wrapPolygon>
+            </wp:wrapTight>
+            <wp:docPr id="26" name="Picture 26"/>
+            <wp:cNvGraphicFramePr>
+              <a:graphicFrameLocks xmlns:a="http://schemas.openxmlformats.org/drawingml/2006/main" noChangeAspect="1"/>
+            </wp:cNvGraphicFramePr>
+            <a:graphic xmlns:a="http://schemas.openxmlformats.org/drawingml/2006/main">
+              <a:graphicData uri="http://schemas.openxmlformats.org/drawingml/2006/picture">
+                <pic:pic xmlns:pic="http://schemas.openxmlformats.org/drawingml/2006/picture">
+                  <pic:nvPicPr>
+                    <pic:cNvPr id="1" name=""/>
+                    <pic:cNvPicPr/>
+                  </pic:nvPicPr>
+                  <pic:blipFill rotWithShape="1">
+                    <a:blip r:embed="rId17">
+                      <a:extLst>
+                        <a:ext uri="{28A0092B-C50C-407E-A947-70E740481C1C}">
+                          <a14:useLocalDpi xmlns:a14="http://schemas.microsoft.com/office/drawing/2010/main" val="0"/>
+                        </a:ext>
+                      </a:extLst>
+                    </a:blip>
+                    <a:srcRect l="7918" r="22524"/>
+                    <a:stretch/>
+                  </pic:blipFill>
+                  <pic:spPr bwMode="auto">
+                    <a:xfrm>
+                      <a:off x="0" y="0"/>
+                      <a:ext cx="2254885" cy="2208530"/>
+                    </a:xfrm>
+                    <a:prstGeom prst="rect">
+                      <a:avLst/>
+                    </a:prstGeom>
+                    <a:ln>
+                      <a:solidFill>
+                        <a:srgbClr val="34BDD4"/>
+                      </a:solidFill>
+                    </a:ln>
+                    <a:extLst>
+                      <a:ext uri="{53640926-AAD7-44D8-BBD7-CCE9431645EC}">
+                        <a14:shadowObscured xmlns:a14="http://schemas.microsoft.com/office/drawing/2010/main"/>
+                      </a:ext>
+                    </a:extLst>
+                  </pic:spPr>
+                </pic:pic>
+              </a:graphicData>
+            </a:graphic>
+            <wp14:sizeRelH relativeFrom="page">
+              <wp14:pctWidth>0</wp14:pctWidth>
+            </wp14:sizeRelH>
+            <wp14:sizeRelV relativeFrom="page">
+              <wp14:pctHeight>0</wp14:pctHeight>
+            </wp14:sizeRelV>
+          </wp:anchor>
+        </w:drawing>
+      </w:r>
+      <w:r>
+        <w:t xml:space="preserve"> </w:t>
+      </w:r>
+    </w:p>
+    <w:p>
+      <w:pPr>
+        <w:pStyle w:val="ListParagraph"/>
+        <w:numPr>
+          <w:ilvl w:val="0"/>
+          <w:numId w:val="13"/>
+        </w:numPr>
+        <w:contextualSpacing w:val="0"/>
+      </w:pPr>
+      <w:r>
+        <w:rPr>
+          <w:sz w:val="28"/>
+          <w:szCs w:val="28"/>
+        </w:rPr>
+        <w:t xml:space="preserve">Step </w:t>
+      </w:r>
+      <w:r>
+        <w:rPr>
+          <w:sz w:val="28"/>
+          <w:szCs w:val="28"/>
+        </w:rPr>
+        <w:t>5</w:t>
+      </w:r>
+      <w:r>
+        <w:rPr>
+          <w:sz w:val="28"/>
+          <w:szCs w:val="28"/>
+        </w:rPr>
+        <w:t>:</w:t>
+      </w:r>
+      <w:r>
+        <w:t xml:space="preserve"> Place all Files </w:t>
+      </w:r>
+      <w:r>
+        <w:t xml:space="preserve">in the “application” folder of the new </w:t>
+      </w:r>
+      <w:proofErr w:type="spellStart"/>
+      <w:r>
+        <w:t>JavaFx</w:t>
+      </w:r>
+      <w:proofErr w:type="spellEnd"/>
+      <w:r>
+        <w:t xml:space="preserve"> Project. </w:t>
+      </w:r>
+    </w:p>
+    <w:p>
+      <w:pPr>
+        <w:pStyle w:val="ListParagraph"/>
+        <w:numPr>
+          <w:ilvl w:val="0"/>
+          <w:numId w:val="13"/>
+        </w:numPr>
+        <w:spacing w:before="180"/>
+        <w:contextualSpacing w:val="0"/>
+      </w:pPr>
+      <w:r>
+        <w:rPr>
+          <w:sz w:val="28"/>
+          <w:szCs w:val="28"/>
+        </w:rPr>
+        <w:t xml:space="preserve">Step </w:t>
+      </w:r>
+      <w:r>
+        <w:rPr>
+          <w:sz w:val="28"/>
+          <w:szCs w:val="28"/>
+        </w:rPr>
+        <w:t>6</w:t>
+      </w:r>
+      <w:r>
+        <w:rPr>
+          <w:sz w:val="28"/>
+          <w:szCs w:val="28"/>
+        </w:rPr>
+        <w:t>:</w:t>
+      </w:r>
+      <w:r>
+        <w:t xml:space="preserve"> </w:t>
+      </w:r>
+      <w:r>
+        <w:t>P</w:t>
+      </w:r>
+      <w:r>
+        <w:t xml:space="preserve">lace </w:t>
+      </w:r>
+      <w:r>
+        <w:t xml:space="preserve">all </w:t>
+      </w:r>
+      <w:r>
+        <w:t>Supplementary Files</w:t>
+      </w:r>
+      <w:r>
+        <w:t xml:space="preserve"> into the </w:t>
+      </w:r>
+      <w:r>
+        <w:t>“</w:t>
+      </w:r>
+      <w:proofErr w:type="spellStart"/>
+      <w:r>
+        <w:t>src</w:t>
+      </w:r>
+      <w:proofErr w:type="spellEnd"/>
+      <w:r>
+        <w:t>”</w:t>
+      </w:r>
+      <w:r>
+        <w:t xml:space="preserve"> folder of the new </w:t>
+      </w:r>
+      <w:proofErr w:type="spellStart"/>
+      <w:r>
+        <w:t>JavaFx</w:t>
+      </w:r>
+      <w:proofErr w:type="spellEnd"/>
+      <w:r>
+        <w:t xml:space="preserve"> Project</w:t>
+      </w:r>
+      <w:r>
+        <w:t xml:space="preserve"> </w:t>
+      </w:r>
+      <w:r>
+        <w:t xml:space="preserve">– </w:t>
+      </w:r>
+      <w:r>
+        <w:t xml:space="preserve">at the same level </w:t>
+      </w:r>
+      <w:r>
+        <w:t>as where the</w:t>
+      </w:r>
+      <w:r>
+        <w:t xml:space="preserve"> “application” folder</w:t>
+      </w:r>
+      <w:r>
+        <w:t xml:space="preserve"> is located</w:t>
+      </w:r>
+      <w:r>
+        <w:t xml:space="preserve">. </w:t>
+      </w:r>
+    </w:p>
+    <w:p>
+      <w:pPr>
+        <w:pStyle w:val="ListParagraph"/>
+        <w:numPr>
+          <w:ilvl w:val="0"/>
+          <w:numId w:val="13"/>
+        </w:numPr>
+        <w:spacing w:before="180"/>
+        <w:contextualSpacing w:val="0"/>
+      </w:pPr>
+      <w:r>
+        <w:rPr>
+          <w:sz w:val="28"/>
+          <w:szCs w:val="28"/>
+        </w:rPr>
+        <w:t xml:space="preserve">Step </w:t>
+      </w:r>
+      <w:r>
+        <w:rPr>
+          <w:sz w:val="28"/>
+          <w:szCs w:val="28"/>
+        </w:rPr>
+        <w:t>7</w:t>
+      </w:r>
+      <w:r>
+        <w:rPr>
+          <w:sz w:val="28"/>
+          <w:szCs w:val="28"/>
+        </w:rPr>
+        <w:t>:</w:t>
+      </w:r>
+      <w:r>
+        <w:t xml:space="preserve"> Run “main.java” file. </w:t>
+      </w:r>
+    </w:p>
+    <w:p>
+      <w:pPr>
+        <w:jc w:val="left"/>
+      </w:pPr>
+      <w:r>
+        <w:t xml:space="preserve"> </w:t>
+      </w:r>
+    </w:p>
+    <w:p>
+      <w:pPr>
+        <w:pStyle w:val="Heading1"/>
+        <w:tabs>
+          <w:tab w:val="right" w:pos="9360"/>
+        </w:tabs>
+      </w:pPr>
+      <w:r>
+        <w:t xml:space="preserve">How </w:t>
+      </w:r>
+      <w:r>
+        <w:t>T</w:t>
+      </w:r>
+      <w:r>
+        <w:t xml:space="preserve">o </w:t>
+      </w:r>
+      <w:r>
+        <w:t>U</w:t>
+      </w:r>
+      <w:r>
+        <w:t>se</w:t>
+      </w:r>
+      <w:r>
+        <w:t>?</w:t>
+      </w:r>
+      <w:r>
+        <w:t xml:space="preserve"> </w:t>
+      </w:r>
+      <w:r>
+        <w:tab/>
+      </w:r>
+    </w:p>
+    <w:p>
+      <w:pPr>
+        <w:pStyle w:val="Heading2"/>
+        <w:tabs>
+          <w:tab w:val="left" w:pos="1260"/>
+        </w:tabs>
+        <w:spacing w:after="0"/>
+        <w:ind w:left="1260" w:hanging="1260"/>
+        <w:rPr>
+          <w:b/>
+        </w:rPr>
+      </w:pPr>
+      <w:r>
+        <w:rPr>
+          <w:b/>
+        </w:rPr>
+        <w:t xml:space="preserve">Refer to Demo Video enclosed on GitHub. </w:t>
+      </w:r>
+    </w:p>
+    <w:p>
+      <w:pPr>
+        <w:pStyle w:val="Heading2"/>
+        <w:tabs>
+          <w:tab w:val="left" w:pos="1260"/>
+        </w:tabs>
+        <w:spacing w:after="0"/>
+        <w:ind w:left="1260" w:hanging="1260"/>
+        <w:rPr>
+          <w:sz w:val="22"/>
+          <w:szCs w:val="22"/>
+        </w:rPr>
+      </w:pPr>
+      <w:r>
+        <w:t xml:space="preserve">Step 1: </w:t>
+      </w:r>
+      <w:r>
+        <w:tab/>
+      </w:r>
+      <w:r>
+        <w:rPr>
+          <w:sz w:val="24"/>
+          <w:szCs w:val="24"/>
+        </w:rPr>
+        <w:t>Use drop-down menu at the top of the screen to select</w:t>
+      </w:r>
+      <w:r>
+        <w:rPr>
+          <w:sz w:val="24"/>
+          <w:szCs w:val="24"/>
+        </w:rPr>
+        <w:t xml:space="preserve"> the source and destination</w:t>
+      </w:r>
+      <w:r>
+        <w:rPr>
+          <w:sz w:val="24"/>
+          <w:szCs w:val="24"/>
+        </w:rPr>
+        <w:t xml:space="preserve"> cities</w:t>
+      </w:r>
+      <w:r>
+        <w:rPr>
+          <w:sz w:val="24"/>
+          <w:szCs w:val="24"/>
+        </w:rPr>
+        <w:t>/locations</w:t>
+      </w:r>
+      <w:r>
+        <w:rPr>
+          <w:sz w:val="24"/>
+          <w:szCs w:val="24"/>
+        </w:rPr>
+        <w:t xml:space="preserve"> that you would like to be displayed on the world map. </w:t>
+      </w:r>
+      <w:r>
+        <w:rPr>
+          <w:sz w:val="24"/>
+          <w:szCs w:val="24"/>
+        </w:rPr>
+        <w:t xml:space="preserve">You can also type in the name of the city that you are looking for. </w:t>
+      </w:r>
+      <w:r>
+        <w:rPr>
+          <w:sz w:val="24"/>
+          <w:szCs w:val="24"/>
+        </w:rPr>
+        <w:t>Then click the “ADD” button.</w:t>
+      </w:r>
+      <w:r>
+        <w:rPr>
+          <w:sz w:val="22"/>
+          <w:szCs w:val="22"/>
+        </w:rPr>
+        <w:t xml:space="preserve"> </w:t>
+      </w:r>
+    </w:p>
+    <w:p>
+      <w:r>
+        <w:rPr>
+          <w:noProof/>
+        </w:rPr>
+        <w:drawing>
+          <wp:anchor distT="0" distB="0" distL="114300" distR="114300" simplePos="0" relativeHeight="251676672" behindDoc="1" locked="0" layoutInCell="1" allowOverlap="1" wp14:anchorId="6E8F9C6F" wp14:editId="09E6814E">
+            <wp:simplePos x="0" y="0"/>
+            <wp:positionH relativeFrom="column">
+              <wp:posOffset>2850515</wp:posOffset>
+            </wp:positionH>
+            <wp:positionV relativeFrom="paragraph">
+              <wp:posOffset>233191</wp:posOffset>
+            </wp:positionV>
+            <wp:extent cx="3281045" cy="1431290"/>
+            <wp:effectExtent l="19050" t="19050" r="14605" b="16510"/>
+            <wp:wrapTight wrapText="bothSides">
+              <wp:wrapPolygon edited="0">
+                <wp:start x="-125" y="-287"/>
+                <wp:lineTo x="-125" y="21562"/>
+                <wp:lineTo x="21571" y="21562"/>
+                <wp:lineTo x="21571" y="-287"/>
+                <wp:lineTo x="-125" y="-287"/>
+              </wp:wrapPolygon>
+            </wp:wrapTight>
+            <wp:docPr id="32" name="Picture 32"/>
+            <wp:cNvGraphicFramePr>
+              <a:graphicFrameLocks xmlns:a="http://schemas.openxmlformats.org/drawingml/2006/main" noChangeAspect="1"/>
+            </wp:cNvGraphicFramePr>
+            <a:graphic xmlns:a="http://schemas.openxmlformats.org/drawingml/2006/main">
+              <a:graphicData uri="http://schemas.openxmlformats.org/drawingml/2006/picture">
+                <pic:pic xmlns:pic="http://schemas.openxmlformats.org/drawingml/2006/picture">
+                  <pic:nvPicPr>
+                    <pic:cNvPr id="1" name=""/>
+                    <pic:cNvPicPr/>
+                  </pic:nvPicPr>
+                  <pic:blipFill>
+                    <a:blip r:embed="rId18">
+                      <a:extLst>
+                        <a:ext uri="{28A0092B-C50C-407E-A947-70E740481C1C}">
+                          <a14:useLocalDpi xmlns:a14="http://schemas.microsoft.com/office/drawing/2010/main" val="0"/>
+                        </a:ext>
+                      </a:extLst>
+                    </a:blip>
+                    <a:stretch>
+                      <a:fillRect/>
+                    </a:stretch>
+                  </pic:blipFill>
+                  <pic:spPr>
+                    <a:xfrm>
+                      <a:off x="0" y="0"/>
+                      <a:ext cx="3281045" cy="1431290"/>
+                    </a:xfrm>
+                    <a:prstGeom prst="rect">
+                      <a:avLst/>
+                    </a:prstGeom>
+                    <a:ln>
+                      <a:solidFill>
+                        <a:srgbClr val="34BDD4"/>
+                      </a:solidFill>
+                    </a:ln>
+                  </pic:spPr>
+                </pic:pic>
+              </a:graphicData>
+            </a:graphic>
+            <wp14:sizeRelH relativeFrom="page">
+              <wp14:pctWidth>0</wp14:pctWidth>
+            </wp14:sizeRelH>
+            <wp14:sizeRelV relativeFrom="page">
+              <wp14:pctHeight>0</wp14:pctHeight>
+            </wp14:sizeRelV>
+          </wp:anchor>
+        </w:drawing>
+      </w:r>
+      <w:r>
+        <w:rPr>
+          <w:noProof/>
+        </w:rPr>
+        <w:drawing>
+          <wp:anchor distT="0" distB="0" distL="114300" distR="114300" simplePos="0" relativeHeight="251674624" behindDoc="1" locked="0" layoutInCell="1" allowOverlap="1" wp14:anchorId="1AF9F2DB" wp14:editId="4897715D">
+            <wp:simplePos x="0" y="0"/>
+            <wp:positionH relativeFrom="margin">
+              <wp:posOffset>-160362</wp:posOffset>
+            </wp:positionH>
+            <wp:positionV relativeFrom="paragraph">
+              <wp:posOffset>233094</wp:posOffset>
+            </wp:positionV>
+            <wp:extent cx="2952115" cy="1628775"/>
+            <wp:effectExtent l="19050" t="19050" r="19685" b="28575"/>
+            <wp:wrapTight wrapText="bothSides">
+              <wp:wrapPolygon edited="0">
+                <wp:start x="-139" y="-253"/>
+                <wp:lineTo x="-139" y="21726"/>
+                <wp:lineTo x="21605" y="21726"/>
+                <wp:lineTo x="21605" y="-253"/>
+                <wp:lineTo x="-139" y="-253"/>
+              </wp:wrapPolygon>
+            </wp:wrapTight>
+            <wp:docPr id="30" name="Picture 30"/>
+            <wp:cNvGraphicFramePr>
+              <a:graphicFrameLocks xmlns:a="http://schemas.openxmlformats.org/drawingml/2006/main" noChangeAspect="1"/>
+            </wp:cNvGraphicFramePr>
+            <a:graphic xmlns:a="http://schemas.openxmlformats.org/drawingml/2006/main">
+              <a:graphicData uri="http://schemas.openxmlformats.org/drawingml/2006/picture">
+                <pic:pic xmlns:pic="http://schemas.openxmlformats.org/drawingml/2006/picture">
+                  <pic:nvPicPr>
+                    <pic:cNvPr id="1" name=""/>
+                    <pic:cNvPicPr/>
+                  </pic:nvPicPr>
+                  <pic:blipFill rotWithShape="1">
+                    <a:blip r:embed="rId19" cstate="print">
+                      <a:extLst>
+                        <a:ext uri="{28A0092B-C50C-407E-A947-70E740481C1C}">
+                          <a14:useLocalDpi xmlns:a14="http://schemas.microsoft.com/office/drawing/2010/main" val="0"/>
+                        </a:ext>
+                      </a:extLst>
+                    </a:blip>
+                    <a:srcRect l="31144" t="6615" r="1075" b="25356"/>
+                    <a:stretch/>
+                  </pic:blipFill>
+                  <pic:spPr bwMode="auto">
+                    <a:xfrm>
+                      <a:off x="0" y="0"/>
+                      <a:ext cx="2952115" cy="1628775"/>
                     </a:xfrm>
                     <a:prstGeom prst="rect">
                       <a:avLst/>
@@ -911,31 +1741,67 @@
           </wp:anchor>
         </w:drawing>
       </w:r>
+    </w:p>
+    <w:p>
+      <w:r>
+        <w:tab/>
+      </w:r>
+      <w:r>
+        <w:tab/>
+      </w:r>
+    </w:p>
+    <w:p>
+      <w:pPr>
+        <w:jc w:val="center"/>
+      </w:pPr>
+    </w:p>
+    <w:p>
+      <w:pPr>
+        <w:pStyle w:val="Heading2"/>
+        <w:tabs>
+          <w:tab w:val="left" w:pos="1260"/>
+        </w:tabs>
+        <w:spacing w:before="60"/>
+        <w:ind w:firstLine="1260"/>
+        <w:rPr>
+          <w:sz w:val="24"/>
+          <w:szCs w:val="24"/>
+        </w:rPr>
+      </w:pPr>
+      <w:r>
+        <w:rPr>
+          <w:sz w:val="24"/>
+          <w:szCs w:val="24"/>
+        </w:rPr>
+        <w:lastRenderedPageBreak/>
+        <w:t xml:space="preserve">The selected cities appear on the world map. </w:t>
+      </w:r>
+      <w:r>
+        <w:rPr>
+          <w:sz w:val="24"/>
+          <w:szCs w:val="24"/>
+        </w:rPr>
+        <w:tab/>
+      </w:r>
+    </w:p>
+    <w:p>
+      <w:pPr>
+        <w:pStyle w:val="Heading2"/>
+        <w:tabs>
+          <w:tab w:val="left" w:pos="1260"/>
+        </w:tabs>
+        <w:spacing w:before="60"/>
+        <w:ind w:firstLine="1260"/>
+      </w:pPr>
       <w:r>
         <w:rPr>
           <w:noProof/>
         </w:rPr>
         <w:drawing>
-          <wp:anchor distT="0" distB="0" distL="114300" distR="114300" simplePos="0" relativeHeight="251661312" behindDoc="1" locked="0" layoutInCell="1" allowOverlap="1" wp14:anchorId="1603BAA2" wp14:editId="3E1EF8DF">
-            <wp:simplePos x="0" y="0"/>
-            <wp:positionH relativeFrom="margin">
-              <wp:align>left</wp:align>
-            </wp:positionH>
-            <wp:positionV relativeFrom="paragraph">
-              <wp:posOffset>760095</wp:posOffset>
-            </wp:positionV>
-            <wp:extent cx="2869531" cy="2244987"/>
-            <wp:effectExtent l="19050" t="19050" r="26670" b="22225"/>
-            <wp:wrapTight wrapText="bothSides">
-              <wp:wrapPolygon edited="0">
-                <wp:start x="-143" y="-183"/>
-                <wp:lineTo x="-143" y="21631"/>
-                <wp:lineTo x="21657" y="21631"/>
-                <wp:lineTo x="21657" y="-183"/>
-                <wp:lineTo x="-143" y="-183"/>
-              </wp:wrapPolygon>
-            </wp:wrapTight>
-            <wp:docPr id="15" name="Picture 15"/>
+          <wp:inline distT="0" distB="0" distL="0" distR="0" wp14:anchorId="0D4F12D3" wp14:editId="5FA18ADA">
+            <wp:extent cx="4793777" cy="2711487"/>
+            <wp:effectExtent l="19050" t="19050" r="26035" b="12700"/>
+            <wp:docPr id="34" name="Picture 34"/>
             <wp:cNvGraphicFramePr>
               <a:graphicFrameLocks xmlns:a="http://schemas.openxmlformats.org/drawingml/2006/main" noChangeAspect="1"/>
             </wp:cNvGraphicFramePr>
@@ -947,7 +1813,7 @@
                     <pic:cNvPicPr/>
                   </pic:nvPicPr>
                   <pic:blipFill>
-                    <a:blip r:embed="rId14">
+                    <a:blip r:embed="rId20" cstate="print">
                       <a:extLst>
                         <a:ext uri="{28A0092B-C50C-407E-A947-70E740481C1C}">
                           <a14:useLocalDpi xmlns:a14="http://schemas.microsoft.com/office/drawing/2010/main" val="0"/>
@@ -961,7 +1827,7 @@
                   <pic:spPr>
                     <a:xfrm>
                       <a:off x="0" y="0"/>
-                      <a:ext cx="2869531" cy="2244987"/>
+                      <a:ext cx="4806485" cy="2718675"/>
                     </a:xfrm>
                     <a:prstGeom prst="rect">
                       <a:avLst/>
@@ -975,161 +1841,6 @@
                 </pic:pic>
               </a:graphicData>
             </a:graphic>
-            <wp14:sizeRelH relativeFrom="page">
-              <wp14:pctWidth>0</wp14:pctWidth>
-            </wp14:sizeRelH>
-            <wp14:sizeRelV relativeFrom="page">
-              <wp14:pctHeight>0</wp14:pctHeight>
-            </wp14:sizeRelV>
-          </wp:anchor>
-        </w:drawing>
-      </w:r>
-      <w:r>
-        <w:t xml:space="preserve">Step 1: </w:t>
-      </w:r>
-      <w:r>
-        <w:tab/>
-      </w:r>
-      <w:r>
-        <w:t>Use drop-down menu at the top of the screen to select</w:t>
-      </w:r>
-      <w:r>
-        <w:t xml:space="preserve"> the source and destination</w:t>
-      </w:r>
-      <w:r>
-        <w:t xml:space="preserve"> cities</w:t>
-      </w:r>
-      <w:r>
-        <w:t>/locations</w:t>
-      </w:r>
-      <w:r>
-        <w:t xml:space="preserve"> that you would like to be displayed on the world map. </w:t>
-      </w:r>
-    </w:p>
-    <w:p>
-      <w:pPr>
-        <w:jc w:val="center"/>
-      </w:pPr>
-    </w:p>
-    <w:p>
-      <w:pPr>
-        <w:jc w:val="center"/>
-      </w:pPr>
-    </w:p>
-    <w:p>
-      <w:pPr>
-        <w:jc w:val="center"/>
-      </w:pPr>
-    </w:p>
-    <w:p>
-      <w:pPr>
-        <w:jc w:val="center"/>
-      </w:pPr>
-    </w:p>
-    <w:p>
-      <w:pPr>
-        <w:jc w:val="center"/>
-      </w:pPr>
-    </w:p>
-    <w:p>
-      <w:pPr>
-        <w:jc w:val="center"/>
-      </w:pPr>
-    </w:p>
-    <w:p>
-      <w:pPr>
-        <w:jc w:val="center"/>
-      </w:pPr>
-    </w:p>
-    <w:p>
-      <w:pPr>
-        <w:jc w:val="center"/>
-      </w:pPr>
-    </w:p>
-    <w:p>
-      <w:pPr>
-        <w:pStyle w:val="Heading2"/>
-        <w:tabs>
-          <w:tab w:val="left" w:pos="1260"/>
-        </w:tabs>
-        <w:spacing w:before="60"/>
-        <w:ind w:firstLine="1260"/>
-      </w:pPr>
-      <w:r>
-        <w:lastRenderedPageBreak/>
-        <w:t xml:space="preserve">The selected cities appear </w:t>
-      </w:r>
-      <w:r>
-        <w:t xml:space="preserve">automatically </w:t>
-      </w:r>
-      <w:r>
-        <w:t xml:space="preserve">on the world map. </w:t>
-      </w:r>
-      <w:r>
-        <w:tab/>
-      </w:r>
-    </w:p>
-    <w:p>
-      <w:pPr>
-        <w:pStyle w:val="Heading2"/>
-        <w:tabs>
-          <w:tab w:val="left" w:pos="1260"/>
-        </w:tabs>
-        <w:spacing w:before="60"/>
-        <w:ind w:firstLine="1260"/>
-      </w:pPr>
-      <w:r>
-        <w:rPr>
-          <w:noProof/>
-        </w:rPr>
-        <w:drawing>
-          <wp:inline distT="0" distB="0" distL="0" distR="0" wp14:anchorId="28AC7436" wp14:editId="40A1CBB6">
-            <wp:extent cx="4002258" cy="2618318"/>
-            <wp:effectExtent l="19050" t="19050" r="17780" b="10795"/>
-            <wp:docPr id="7" name="Picture 7"/>
-            <wp:cNvGraphicFramePr>
-              <a:graphicFrameLocks xmlns:a="http://schemas.openxmlformats.org/drawingml/2006/main" noChangeAspect="1"/>
-            </wp:cNvGraphicFramePr>
-            <a:graphic xmlns:a="http://schemas.openxmlformats.org/drawingml/2006/main">
-              <a:graphicData uri="http://schemas.openxmlformats.org/drawingml/2006/picture">
-                <pic:pic xmlns:pic="http://schemas.openxmlformats.org/drawingml/2006/picture">
-                  <pic:nvPicPr>
-                    <pic:cNvPr id="7" name="Screen Shot 2019-05-05 at 1.47.31 PM.png"/>
-                    <pic:cNvPicPr/>
-                  </pic:nvPicPr>
-                  <pic:blipFill rotWithShape="1">
-                    <a:blip r:embed="rId15" cstate="print">
-                      <a:extLst>
-                        <a:ext uri="{28A0092B-C50C-407E-A947-70E740481C1C}">
-                          <a14:useLocalDpi xmlns:a14="http://schemas.microsoft.com/office/drawing/2010/main" val="0"/>
-                        </a:ext>
-                      </a:extLst>
-                    </a:blip>
-                    <a:srcRect l="4447" t="6983" r="4499" b="7980"/>
-                    <a:stretch/>
-                  </pic:blipFill>
-                  <pic:spPr bwMode="auto">
-                    <a:xfrm>
-                      <a:off x="0" y="0"/>
-                      <a:ext cx="4016880" cy="2627884"/>
-                    </a:xfrm>
-                    <a:prstGeom prst="rect">
-                      <a:avLst/>
-                    </a:prstGeom>
-                    <a:ln>
-                      <a:solidFill>
-                        <a:srgbClr val="34BDD4"/>
-                      </a:solidFill>
-                    </a:ln>
-                    <a:extLst>
-                      <a:ext uri="{53640926-AAD7-44D8-BBD7-CCE9431645EC}">
-                        <a14:shadowObscured xmlns:a14="http://schemas.microsoft.com/office/drawing/2010/main"/>
-                      </a:ext>
-                    </a:extLst>
-                  </pic:spPr>
-                </pic:pic>
-              </a:graphicData>
-            </a:graphic>
           </wp:inline>
         </w:drawing>
       </w:r>
@@ -1142,40 +1853,63 @@
         </w:tabs>
         <w:spacing w:after="0"/>
         <w:ind w:left="1260" w:hanging="1260"/>
-      </w:pPr>
-      <w:r>
-        <w:t xml:space="preserve">Step </w:t>
-      </w:r>
-      <w:r>
-        <w:t>2</w:t>
-      </w:r>
-      <w:r>
-        <w:t xml:space="preserve">: </w:t>
+        <w:rPr>
+          <w:sz w:val="24"/>
+          <w:szCs w:val="24"/>
+        </w:rPr>
+      </w:pPr>
+      <w:r>
+        <w:t xml:space="preserve">Step 2: </w:t>
       </w:r>
       <w:r>
         <w:tab/>
       </w:r>
       <w:r>
+        <w:rPr>
+          <w:sz w:val="24"/>
+          <w:szCs w:val="24"/>
+        </w:rPr>
         <w:t xml:space="preserve">Zoom in and out on the </w:t>
       </w:r>
       <w:r>
+        <w:rPr>
+          <w:sz w:val="24"/>
+          <w:szCs w:val="24"/>
+        </w:rPr>
         <w:t>w</w:t>
       </w:r>
       <w:r>
+        <w:rPr>
+          <w:sz w:val="24"/>
+          <w:szCs w:val="24"/>
+        </w:rPr>
         <w:t xml:space="preserve">orld </w:t>
       </w:r>
       <w:r>
+        <w:rPr>
+          <w:sz w:val="24"/>
+          <w:szCs w:val="24"/>
+        </w:rPr>
         <w:t>m</w:t>
       </w:r>
       <w:r>
+        <w:rPr>
+          <w:sz w:val="24"/>
+          <w:szCs w:val="24"/>
+        </w:rPr>
         <w:t>ap</w:t>
       </w:r>
       <w:r>
+        <w:rPr>
+          <w:sz w:val="24"/>
+          <w:szCs w:val="24"/>
+        </w:rPr>
         <w:t xml:space="preserve"> using the </w:t>
       </w:r>
       <w:r>
         <w:rPr>
-          <w:noProof/>
+          <w:sz w:val="24"/>
+          <w:szCs w:val="24"/>
         </w:rPr>
         <w:drawing>
           <wp:inline distT="0" distB="0" distL="0" distR="0" wp14:anchorId="3562BB0D" wp14:editId="65DE5786">
@@ -1193,7 +1927,7 @@
                     <pic:cNvPicPr/>
                   </pic:nvPicPr>
                   <pic:blipFill>
-                    <a:blip r:embed="rId16"/>
+                    <a:blip r:embed="rId21"/>
                     <a:stretch>
                       <a:fillRect/>
                     </a:stretch>
@@ -1214,14 +1948,23 @@
         </w:drawing>
       </w:r>
       <w:r>
+        <w:rPr>
+          <w:sz w:val="24"/>
+          <w:szCs w:val="24"/>
+        </w:rPr>
         <w:t xml:space="preserve"> </w:t>
       </w:r>
       <w:r>
+        <w:rPr>
+          <w:sz w:val="24"/>
+          <w:szCs w:val="24"/>
+        </w:rPr>
         <w:t xml:space="preserve">and </w:t>
       </w:r>
       <w:r>
         <w:rPr>
-          <w:noProof/>
+          <w:sz w:val="24"/>
+          <w:szCs w:val="24"/>
         </w:rPr>
         <w:drawing>
           <wp:inline distT="0" distB="0" distL="0" distR="0" wp14:anchorId="7CF83DD7" wp14:editId="6077E24B">
@@ -1239,7 +1982,7 @@
                     <pic:cNvPicPr/>
                   </pic:nvPicPr>
                   <pic:blipFill>
-                    <a:blip r:embed="rId17"/>
+                    <a:blip r:embed="rId22"/>
                     <a:stretch>
                       <a:fillRect/>
                     </a:stretch>
@@ -1260,12 +2003,24 @@
         </w:drawing>
       </w:r>
       <w:r>
+        <w:rPr>
+          <w:sz w:val="24"/>
+          <w:szCs w:val="24"/>
+        </w:rPr>
         <w:t xml:space="preserve"> </w:t>
       </w:r>
       <w:r>
+        <w:rPr>
+          <w:sz w:val="24"/>
+          <w:szCs w:val="24"/>
+        </w:rPr>
         <w:t>button</w:t>
       </w:r>
       <w:r>
+        <w:rPr>
+          <w:sz w:val="24"/>
+          <w:szCs w:val="24"/>
+        </w:rPr>
         <w:t xml:space="preserve">s. </w:t>
       </w:r>
     </w:p>
@@ -1276,19 +2031,24 @@
           <w:tab w:val="left" w:pos="1260"/>
         </w:tabs>
         <w:spacing w:before="60"/>
-      </w:pPr>
-      <w:r>
-        <w:rPr>
-          <w:noProof/>
+        <w:rPr>
+          <w:sz w:val="24"/>
+          <w:szCs w:val="24"/>
+        </w:rPr>
+      </w:pPr>
+      <w:r>
+        <w:rPr>
+          <w:sz w:val="24"/>
+          <w:szCs w:val="24"/>
         </w:rPr>
         <w:drawing>
-          <wp:anchor distT="0" distB="0" distL="114300" distR="114300" simplePos="0" relativeHeight="251659264" behindDoc="0" locked="0" layoutInCell="1" allowOverlap="1" wp14:anchorId="42816768" wp14:editId="65D4B40E">
+          <wp:anchor distT="0" distB="0" distL="114300" distR="114300" simplePos="0" relativeHeight="251659264" behindDoc="0" locked="0" layoutInCell="1" allowOverlap="1" wp14:anchorId="42816768" wp14:editId="55364172">
             <wp:simplePos x="0" y="0"/>
             <wp:positionH relativeFrom="column">
-              <wp:posOffset>3906447</wp:posOffset>
+              <wp:posOffset>3455719</wp:posOffset>
             </wp:positionH>
             <wp:positionV relativeFrom="paragraph">
-              <wp:posOffset>77904</wp:posOffset>
+              <wp:posOffset>56369</wp:posOffset>
             </wp:positionV>
             <wp:extent cx="322580" cy="158750"/>
             <wp:effectExtent l="0" t="0" r="1270" b="0"/>
@@ -1305,7 +2065,7 @@
                     <pic:cNvPicPr/>
                   </pic:nvPicPr>
                   <pic:blipFill>
-                    <a:blip r:embed="rId18">
+                    <a:blip r:embed="rId23">
                       <a:extLst>
                         <a:ext uri="{28A0092B-C50C-407E-A947-70E740481C1C}">
                           <a14:useLocalDpi xmlns:a14="http://schemas.microsoft.com/office/drawing/2010/main" val="0"/>
@@ -1338,33 +2098,83 @@
         </w:drawing>
       </w:r>
       <w:r>
+        <w:rPr>
+          <w:sz w:val="24"/>
+          <w:szCs w:val="24"/>
+        </w:rPr>
         <w:tab/>
         <w:t xml:space="preserve">Reset the scale </w:t>
       </w:r>
       <w:r>
+        <w:rPr>
+          <w:sz w:val="24"/>
+          <w:szCs w:val="24"/>
+        </w:rPr>
         <w:t xml:space="preserve">of the </w:t>
       </w:r>
       <w:r>
+        <w:rPr>
+          <w:sz w:val="24"/>
+          <w:szCs w:val="24"/>
+        </w:rPr>
         <w:t>w</w:t>
       </w:r>
       <w:r>
+        <w:rPr>
+          <w:sz w:val="24"/>
+          <w:szCs w:val="24"/>
+        </w:rPr>
         <w:t xml:space="preserve">orld </w:t>
       </w:r>
       <w:r>
+        <w:rPr>
+          <w:sz w:val="24"/>
+          <w:szCs w:val="24"/>
+        </w:rPr>
         <w:t>m</w:t>
       </w:r>
       <w:r>
+        <w:rPr>
+          <w:sz w:val="24"/>
+          <w:szCs w:val="24"/>
+        </w:rPr>
         <w:t xml:space="preserve">ap </w:t>
       </w:r>
       <w:r>
+        <w:rPr>
+          <w:sz w:val="24"/>
+          <w:szCs w:val="24"/>
+        </w:rPr>
         <w:t>using the</w:t>
       </w:r>
       <w:r>
+        <w:rPr>
+          <w:sz w:val="24"/>
+          <w:szCs w:val="24"/>
+        </w:rPr>
         <w:tab/>
         <w:t xml:space="preserve">  </w:t>
       </w:r>
       <w:r>
-        <w:t xml:space="preserve"> button. </w:t>
+        <w:rPr>
+          <w:sz w:val="24"/>
+          <w:szCs w:val="24"/>
+        </w:rPr>
+        <w:t xml:space="preserve"> </w:t>
+      </w:r>
+      <w:r>
+        <w:rPr>
+          <w:sz w:val="24"/>
+          <w:szCs w:val="24"/>
+        </w:rPr>
+        <w:t xml:space="preserve"> </w:t>
+      </w:r>
+      <w:r>
+        <w:rPr>
+          <w:sz w:val="24"/>
+          <w:szCs w:val="24"/>
+        </w:rPr>
+        <w:t xml:space="preserve">button. </w:t>
       </w:r>
     </w:p>
     <w:p>
@@ -1372,9 +2182,6 @@
         <w:jc w:val="center"/>
       </w:pPr>
       <w:r>
-        <w:rPr>
-          <w:noProof/>
-        </w:rPr>
         <w:drawing>
           <wp:inline distT="0" distB="0" distL="0" distR="0" wp14:anchorId="0A95245C" wp14:editId="4740E822">
             <wp:extent cx="2755900" cy="1779472"/>
@@ -1391,7 +2198,7 @@
                     <pic:cNvPicPr/>
                   </pic:nvPicPr>
                   <pic:blipFill>
-                    <a:blip r:embed="rId19"/>
+                    <a:blip r:embed="rId24"/>
                     <a:stretch>
                       <a:fillRect/>
                     </a:stretch>
@@ -1417,9 +2224,6 @@
         </w:drawing>
       </w:r>
       <w:r>
-        <w:rPr>
-          <w:noProof/>
-        </w:rPr>
         <w:drawing>
           <wp:inline distT="0" distB="0" distL="0" distR="0" wp14:anchorId="5D241793" wp14:editId="7CC2DE4F">
             <wp:extent cx="2871890" cy="1770927"/>
@@ -1436,7 +2240,7 @@
                     <pic:cNvPicPr/>
                   </pic:nvPicPr>
                   <pic:blipFill>
-                    <a:blip r:embed="rId20"/>
+                    <a:blip r:embed="rId25"/>
                     <a:stretch>
                       <a:fillRect/>
                     </a:stretch>
@@ -1468,8 +2272,12 @@
         <w:tabs>
           <w:tab w:val="left" w:pos="1260"/>
         </w:tabs>
-        <w:spacing w:after="0"/>
-        <w:ind w:left="1260" w:hanging="1260"/>
+        <w:spacing w:before="240" w:after="0"/>
+        <w:ind w:left="1267" w:hanging="1267"/>
+        <w:rPr>
+          <w:sz w:val="24"/>
+          <w:szCs w:val="24"/>
+        </w:rPr>
       </w:pPr>
       <w:r>
         <w:t xml:space="preserve">Step </w:t>
@@ -1484,15 +2292,25 @@
         <w:tab/>
       </w:r>
       <w:r>
+        <w:rPr>
+          <w:sz w:val="24"/>
+          <w:szCs w:val="24"/>
+        </w:rPr>
         <w:t xml:space="preserve">Locate the city </w:t>
       </w:r>
       <w:r>
         <w:rPr>
+          <w:sz w:val="24"/>
+          <w:szCs w:val="24"/>
           <w:u w:val="single"/>
         </w:rPr>
         <w:t>from</w:t>
       </w:r>
       <w:r>
+        <w:rPr>
+          <w:sz w:val="24"/>
+          <w:szCs w:val="24"/>
+        </w:rPr>
         <w:t xml:space="preserve"> which you wish to convert the date/time. </w:t>
       </w:r>
     </w:p>
@@ -1503,17 +2321,37 @@
           <w:tab w:val="left" w:pos="1260"/>
         </w:tabs>
         <w:spacing w:before="60" w:after="60"/>
-      </w:pPr>
-      <w:r>
+        <w:rPr>
+          <w:sz w:val="24"/>
+          <w:szCs w:val="24"/>
+        </w:rPr>
+      </w:pPr>
+      <w:r>
+        <w:rPr>
+          <w:sz w:val="24"/>
+          <w:szCs w:val="24"/>
+        </w:rPr>
         <w:tab/>
       </w:r>
       <w:r>
+        <w:rPr>
+          <w:sz w:val="24"/>
+          <w:szCs w:val="24"/>
+        </w:rPr>
         <w:t xml:space="preserve">Date Selection: use the Calendar to </w:t>
       </w:r>
       <w:r>
+        <w:rPr>
+          <w:sz w:val="24"/>
+          <w:szCs w:val="24"/>
+        </w:rPr>
         <w:t>p</w:t>
       </w:r>
       <w:r>
+        <w:rPr>
+          <w:sz w:val="24"/>
+          <w:szCs w:val="24"/>
+        </w:rPr>
         <w:t xml:space="preserve">ick the local date to be converted. </w:t>
       </w:r>
     </w:p>
@@ -1524,25 +2362,42 @@
           <w:tab w:val="left" w:pos="1260"/>
         </w:tabs>
         <w:spacing w:before="60"/>
-      </w:pPr>
-      <w:r>
+        <w:rPr>
+          <w:sz w:val="24"/>
+          <w:szCs w:val="24"/>
+        </w:rPr>
+      </w:pPr>
+      <w:r>
+        <w:rPr>
+          <w:sz w:val="24"/>
+          <w:szCs w:val="24"/>
+        </w:rPr>
         <w:tab/>
       </w:r>
       <w:r>
+        <w:rPr>
+          <w:sz w:val="24"/>
+          <w:szCs w:val="24"/>
+        </w:rPr>
         <w:t xml:space="preserve">Time Selection: use the </w:t>
       </w:r>
       <w:r>
+        <w:rPr>
+          <w:sz w:val="24"/>
+          <w:szCs w:val="24"/>
+        </w:rPr>
         <w:t xml:space="preserve">Spinner to </w:t>
       </w:r>
       <w:r>
+        <w:rPr>
+          <w:sz w:val="24"/>
+          <w:szCs w:val="24"/>
+        </w:rPr>
         <w:t xml:space="preserve">input the local time to be converted. </w:t>
       </w:r>
     </w:p>
     <w:p>
       <w:r>
-        <w:rPr>
-          <w:noProof/>
-        </w:rPr>
         <w:drawing>
           <wp:inline distT="0" distB="0" distL="0" distR="0" wp14:anchorId="5526D822" wp14:editId="600E78C9">
             <wp:extent cx="2281264" cy="1450340"/>
@@ -1559,7 +2414,7 @@
                     <pic:cNvPicPr/>
                   </pic:nvPicPr>
                   <pic:blipFill>
-                    <a:blip r:embed="rId21"/>
+                    <a:blip r:embed="rId26"/>
                     <a:stretch>
                       <a:fillRect/>
                     </a:stretch>
@@ -1585,15 +2440,9 @@
         </w:drawing>
       </w:r>
       <w:r>
-        <w:rPr>
-          <w:noProof/>
-        </w:rPr>
         <w:t xml:space="preserve"> </w:t>
       </w:r>
       <w:r>
-        <w:rPr>
-          <w:noProof/>
-        </w:rPr>
         <w:drawing>
           <wp:inline distT="0" distB="0" distL="0" distR="0" wp14:anchorId="68E1CF7C" wp14:editId="5D8E6B4A">
             <wp:extent cx="1550879" cy="1453473"/>
@@ -1610,7 +2459,7 @@
                     <pic:cNvPicPr/>
                   </pic:nvPicPr>
                   <pic:blipFill>
-                    <a:blip r:embed="rId22"/>
+                    <a:blip r:embed="rId27"/>
                     <a:stretch>
                       <a:fillRect/>
                     </a:stretch>
@@ -1636,15 +2485,9 @@
         </w:drawing>
       </w:r>
       <w:r>
-        <w:rPr>
-          <w:noProof/>
-        </w:rPr>
         <w:t xml:space="preserve"> </w:t>
       </w:r>
       <w:r>
-        <w:rPr>
-          <w:noProof/>
-        </w:rPr>
         <w:drawing>
           <wp:inline distT="0" distB="0" distL="0" distR="0" wp14:anchorId="6CD7FD5C" wp14:editId="76921EAC">
             <wp:extent cx="1864119" cy="1457325"/>
@@ -1661,7 +2504,7 @@
                     <pic:cNvPicPr/>
                   </pic:nvPicPr>
                   <pic:blipFill>
-                    <a:blip r:embed="rId23"/>
+                    <a:blip r:embed="rId28"/>
                     <a:stretch>
                       <a:fillRect/>
                     </a:stretch>
@@ -1696,6 +2539,10 @@
         </w:tabs>
         <w:spacing w:after="0"/>
         <w:ind w:left="1260" w:hanging="1260"/>
+        <w:rPr>
+          <w:sz w:val="24"/>
+          <w:szCs w:val="24"/>
+        </w:rPr>
       </w:pPr>
       <w:r>
         <w:lastRenderedPageBreak/>
@@ -1711,21 +2558,45 @@
         <w:tab/>
       </w:r>
       <w:r>
+        <w:rPr>
+          <w:sz w:val="24"/>
+          <w:szCs w:val="24"/>
+        </w:rPr>
         <w:t>Press Enter</w:t>
       </w:r>
       <w:r>
+        <w:rPr>
+          <w:sz w:val="24"/>
+          <w:szCs w:val="24"/>
+        </w:rPr>
         <w:t xml:space="preserve"> to </w:t>
       </w:r>
       <w:r>
+        <w:rPr>
+          <w:sz w:val="24"/>
+          <w:szCs w:val="24"/>
+        </w:rPr>
         <w:t>see converted time and date displayed at the destination</w:t>
       </w:r>
       <w:r>
+        <w:rPr>
+          <w:sz w:val="24"/>
+          <w:szCs w:val="24"/>
+        </w:rPr>
         <w:t xml:space="preserve"> location</w:t>
       </w:r>
       <w:r>
+        <w:rPr>
+          <w:sz w:val="24"/>
+          <w:szCs w:val="24"/>
+        </w:rPr>
         <w:t>(s)</w:t>
       </w:r>
       <w:r>
+        <w:rPr>
+          <w:sz w:val="24"/>
+          <w:szCs w:val="24"/>
+        </w:rPr>
         <w:t xml:space="preserve">. </w:t>
       </w:r>
     </w:p>
@@ -1737,37 +2608,81 @@
         </w:tabs>
         <w:spacing w:before="60"/>
         <w:ind w:left="1260"/>
-      </w:pPr>
-      <w:r>
+        <w:rPr>
+          <w:sz w:val="24"/>
+          <w:szCs w:val="24"/>
+        </w:rPr>
+      </w:pPr>
+      <w:r>
+        <w:rPr>
+          <w:sz w:val="24"/>
+          <w:szCs w:val="24"/>
+        </w:rPr>
         <w:t xml:space="preserve">All </w:t>
       </w:r>
       <w:r>
+        <w:rPr>
+          <w:sz w:val="24"/>
+          <w:szCs w:val="24"/>
+        </w:rPr>
         <w:t xml:space="preserve">cities displayed on the world map </w:t>
       </w:r>
       <w:r>
+        <w:rPr>
+          <w:sz w:val="24"/>
+          <w:szCs w:val="24"/>
+        </w:rPr>
         <w:t xml:space="preserve">automatically update </w:t>
       </w:r>
       <w:r>
+        <w:rPr>
+          <w:sz w:val="24"/>
+          <w:szCs w:val="24"/>
+        </w:rPr>
         <w:t>to display the</w:t>
       </w:r>
       <w:r>
+        <w:rPr>
+          <w:sz w:val="24"/>
+          <w:szCs w:val="24"/>
+        </w:rPr>
         <w:t xml:space="preserve"> converted time and date</w:t>
       </w:r>
       <w:r>
+        <w:rPr>
+          <w:sz w:val="24"/>
+          <w:szCs w:val="24"/>
+        </w:rPr>
         <w:t xml:space="preserve"> </w:t>
       </w:r>
       <w:r>
+        <w:rPr>
+          <w:sz w:val="24"/>
+          <w:szCs w:val="24"/>
+        </w:rPr>
         <w:t xml:space="preserve">in their local </w:t>
       </w:r>
       <w:proofErr w:type="spellStart"/>
       <w:r>
+        <w:rPr>
+          <w:sz w:val="24"/>
+          <w:szCs w:val="24"/>
+        </w:rPr>
         <w:t>timezones</w:t>
       </w:r>
       <w:proofErr w:type="spellEnd"/>
       <w:r>
+        <w:rPr>
+          <w:sz w:val="24"/>
+          <w:szCs w:val="24"/>
+        </w:rPr>
         <w:t xml:space="preserve">. </w:t>
       </w:r>
       <w:r>
+        <w:rPr>
+          <w:sz w:val="24"/>
+          <w:szCs w:val="24"/>
+        </w:rPr>
         <w:t xml:space="preserve"> </w:t>
       </w:r>
     </w:p>
@@ -1776,9 +2691,6 @@
         <w:jc w:val="center"/>
       </w:pPr>
       <w:r>
-        <w:rPr>
-          <w:noProof/>
-        </w:rPr>
         <w:drawing>
           <wp:inline distT="0" distB="0" distL="0" distR="0" wp14:anchorId="418E19CE" wp14:editId="4E6905A1">
             <wp:extent cx="4444779" cy="1948448"/>
@@ -1795,7 +2707,7 @@
                     <pic:cNvPicPr/>
                   </pic:nvPicPr>
                   <pic:blipFill>
-                    <a:blip r:embed="rId24"/>
+                    <a:blip r:embed="rId29"/>
                     <a:stretch>
                       <a:fillRect/>
                     </a:stretch>
@@ -1830,7 +2742,71 @@
         </w:tabs>
         <w:spacing w:after="0"/>
         <w:ind w:left="1260" w:hanging="1260"/>
-      </w:pPr>
+        <w:rPr>
+          <w:sz w:val="24"/>
+          <w:szCs w:val="24"/>
+        </w:rPr>
+      </w:pPr>
+      <w:r>
+        <w:rPr>
+          <w:noProof/>
+        </w:rPr>
+        <w:drawing>
+          <wp:anchor distT="0" distB="0" distL="114300" distR="114300" simplePos="0" relativeHeight="251677696" behindDoc="0" locked="0" layoutInCell="1" allowOverlap="1" wp14:anchorId="7EF8036D" wp14:editId="16EA3083">
+            <wp:simplePos x="0" y="0"/>
+            <wp:positionH relativeFrom="column">
+              <wp:posOffset>3169920</wp:posOffset>
+            </wp:positionH>
+            <wp:positionV relativeFrom="paragraph">
+              <wp:posOffset>57101</wp:posOffset>
+            </wp:positionV>
+            <wp:extent cx="844550" cy="273685"/>
+            <wp:effectExtent l="0" t="0" r="0" b="0"/>
+            <wp:wrapNone/>
+            <wp:docPr id="35" name="Picture 35"/>
+            <wp:cNvGraphicFramePr>
+              <a:graphicFrameLocks xmlns:a="http://schemas.openxmlformats.org/drawingml/2006/main" noChangeAspect="1"/>
+            </wp:cNvGraphicFramePr>
+            <a:graphic xmlns:a="http://schemas.openxmlformats.org/drawingml/2006/main">
+              <a:graphicData uri="http://schemas.openxmlformats.org/drawingml/2006/picture">
+                <pic:pic xmlns:pic="http://schemas.openxmlformats.org/drawingml/2006/picture">
+                  <pic:nvPicPr>
+                    <pic:cNvPr id="1" name=""/>
+                    <pic:cNvPicPr/>
+                  </pic:nvPicPr>
+                  <pic:blipFill>
+                    <a:blip r:embed="rId30">
+                      <a:extLst>
+                        <a:ext uri="{28A0092B-C50C-407E-A947-70E740481C1C}">
+                          <a14:useLocalDpi xmlns:a14="http://schemas.microsoft.com/office/drawing/2010/main" val="0"/>
+                        </a:ext>
+                      </a:extLst>
+                    </a:blip>
+                    <a:stretch>
+                      <a:fillRect/>
+                    </a:stretch>
+                  </pic:blipFill>
+                  <pic:spPr>
+                    <a:xfrm>
+                      <a:off x="0" y="0"/>
+                      <a:ext cx="844550" cy="273685"/>
+                    </a:xfrm>
+                    <a:prstGeom prst="rect">
+                      <a:avLst/>
+                    </a:prstGeom>
+                  </pic:spPr>
+                </pic:pic>
+              </a:graphicData>
+            </a:graphic>
+            <wp14:sizeRelH relativeFrom="page">
+              <wp14:pctWidth>0</wp14:pctWidth>
+            </wp14:sizeRelH>
+            <wp14:sizeRelV relativeFrom="page">
+              <wp14:pctHeight>0</wp14:pctHeight>
+            </wp14:sizeRelV>
+          </wp:anchor>
+        </w:drawing>
+      </w:r>
       <w:r>
         <w:t xml:space="preserve">Step </w:t>
       </w:r>
@@ -1844,30 +2820,247 @@
         <w:tab/>
       </w:r>
       <w:r>
+        <w:rPr>
+          <w:sz w:val="24"/>
+          <w:szCs w:val="24"/>
+        </w:rPr>
         <w:t>Reset Cities</w:t>
       </w:r>
       <w:r>
+        <w:rPr>
+          <w:sz w:val="24"/>
+          <w:szCs w:val="24"/>
+        </w:rPr>
         <w:t xml:space="preserve"> on the map</w:t>
       </w:r>
       <w:r>
-        <w:t xml:space="preserve"> by clicking the “RESET” button at the top of the screen</w:t>
-      </w:r>
-      <w:r>
+        <w:rPr>
+          <w:sz w:val="24"/>
+          <w:szCs w:val="24"/>
+        </w:rPr>
+        <w:t xml:space="preserve"> by clicking the </w:t>
+      </w:r>
+      <w:r>
+        <w:rPr>
+          <w:sz w:val="24"/>
+          <w:szCs w:val="24"/>
+        </w:rPr>
+        <w:t xml:space="preserve">  </w:t>
+      </w:r>
+      <w:r>
+        <w:rPr>
+          <w:sz w:val="24"/>
+          <w:szCs w:val="24"/>
+        </w:rPr>
+        <w:tab/>
+        <w:t xml:space="preserve">          </w:t>
+      </w:r>
+      <w:r>
+        <w:rPr>
+          <w:sz w:val="24"/>
+          <w:szCs w:val="24"/>
+        </w:rPr>
+        <w:t>button at the top of the screen</w:t>
+      </w:r>
+      <w:r>
+        <w:rPr>
+          <w:sz w:val="24"/>
+          <w:szCs w:val="24"/>
+        </w:rPr>
         <w:t xml:space="preserve"> before restarting</w:t>
       </w:r>
       <w:r>
+        <w:rPr>
+          <w:sz w:val="24"/>
+          <w:szCs w:val="24"/>
+        </w:rPr>
         <w:t xml:space="preserve"> a new</w:t>
       </w:r>
       <w:r>
+        <w:rPr>
+          <w:sz w:val="24"/>
+          <w:szCs w:val="24"/>
+        </w:rPr>
         <w:t xml:space="preserve"> conversion. </w:t>
       </w:r>
     </w:p>
     <w:p/>
     <w:p>
       <w:pPr>
+        <w:pStyle w:val="Heading2"/>
+        <w:tabs>
+          <w:tab w:val="left" w:pos="1260"/>
+        </w:tabs>
+        <w:spacing w:after="0"/>
+        <w:ind w:left="1260" w:hanging="1260"/>
+      </w:pPr>
+      <w:r>
+        <w:t xml:space="preserve">Step </w:t>
+      </w:r>
+      <w:r>
+        <w:t>6</w:t>
+      </w:r>
+      <w:r>
+        <w:t xml:space="preserve">: </w:t>
+      </w:r>
+      <w:r>
+        <w:tab/>
+      </w:r>
+      <w:r>
+        <w:t xml:space="preserve">Optional Feature: Waking Hour Filter </w:t>
+      </w:r>
+    </w:p>
+    <w:p>
+      <w:pPr>
+        <w:pStyle w:val="Heading2"/>
+        <w:tabs>
+          <w:tab w:val="left" w:pos="1260"/>
+        </w:tabs>
+        <w:spacing w:after="0"/>
+        <w:ind w:left="1260" w:hanging="1260"/>
+        <w:rPr>
+          <w:sz w:val="24"/>
+          <w:szCs w:val="24"/>
+        </w:rPr>
+      </w:pPr>
+      <w:r>
+        <w:tab/>
+      </w:r>
+      <w:r>
+        <w:rPr>
+          <w:sz w:val="24"/>
+          <w:szCs w:val="24"/>
+        </w:rPr>
+        <w:t xml:space="preserve">Toggle on the “Waking Hour Filter” on the left-hand-side panel </w:t>
+      </w:r>
+      <w:r>
+        <w:rPr>
+          <w:sz w:val="24"/>
+          <w:szCs w:val="24"/>
+        </w:rPr>
+        <w:t xml:space="preserve">to distinguish between daytime cities and nighttime cities according to the converted date/time. </w:t>
+      </w:r>
+      <w:r>
+        <w:rPr>
+          <w:sz w:val="24"/>
+          <w:szCs w:val="24"/>
+        </w:rPr>
+        <w:t>Cities which are in waking hours (7:</w:t>
+      </w:r>
+      <w:r>
+        <w:rPr>
+          <w:sz w:val="24"/>
+          <w:szCs w:val="24"/>
+        </w:rPr>
+        <w:t>00 – 21:59) are colored green</w:t>
+      </w:r>
+      <w:r>
+        <w:rPr>
+          <w:sz w:val="24"/>
+          <w:szCs w:val="24"/>
+        </w:rPr>
+        <w:t>; in contrast,</w:t>
+      </w:r>
+      <w:r>
+        <w:rPr>
+          <w:sz w:val="24"/>
+          <w:szCs w:val="24"/>
+        </w:rPr>
+        <w:t xml:space="preserve"> </w:t>
+      </w:r>
+      <w:r>
+        <w:rPr>
+          <w:sz w:val="24"/>
+          <w:szCs w:val="24"/>
+        </w:rPr>
+        <w:t xml:space="preserve">cities which are not in waking hours (22:00 – 6:59) are colored pink. </w:t>
+      </w:r>
+    </w:p>
+    <w:p>
+      <w:pPr>
+        <w:pStyle w:val="Heading2"/>
+        <w:tabs>
+          <w:tab w:val="left" w:pos="1260"/>
+        </w:tabs>
+        <w:spacing w:after="0"/>
+        <w:ind w:left="1260" w:hanging="1260"/>
+        <w:jc w:val="center"/>
+        <w:rPr>
+          <w:b/>
+          <w:sz w:val="32"/>
+          <w:szCs w:val="32"/>
+        </w:rPr>
+      </w:pPr>
+      <w:r>
+        <w:rPr>
+          <w:b/>
+          <w:noProof/>
+          <w:sz w:val="32"/>
+          <w:szCs w:val="32"/>
+        </w:rPr>
+        <w:drawing>
+          <wp:inline distT="0" distB="0" distL="0" distR="0" wp14:anchorId="11EE3CBD" wp14:editId="44C17C4B">
+            <wp:extent cx="5015273" cy="3256671"/>
+            <wp:effectExtent l="19050" t="19050" r="13970" b="20320"/>
+            <wp:docPr id="36" name="Picture 36"/>
+            <wp:cNvGraphicFramePr>
+              <a:graphicFrameLocks xmlns:a="http://schemas.openxmlformats.org/drawingml/2006/main" noChangeAspect="1"/>
+            </wp:cNvGraphicFramePr>
+            <a:graphic xmlns:a="http://schemas.openxmlformats.org/drawingml/2006/main">
+              <a:graphicData uri="http://schemas.openxmlformats.org/drawingml/2006/picture">
+                <pic:pic xmlns:pic="http://schemas.openxmlformats.org/drawingml/2006/picture">
+                  <pic:nvPicPr>
+                    <pic:cNvPr id="36" name="Screen Shot 2019-05-11 at 10.00.08 PM.png"/>
+                    <pic:cNvPicPr/>
+                  </pic:nvPicPr>
+                  <pic:blipFill rotWithShape="1">
+                    <a:blip r:embed="rId31" cstate="print">
+                      <a:extLst>
+                        <a:ext uri="{28A0092B-C50C-407E-A947-70E740481C1C}">
+                          <a14:useLocalDpi xmlns:a14="http://schemas.microsoft.com/office/drawing/2010/main" val="0"/>
+                        </a:ext>
+                      </a:extLst>
+                    </a:blip>
+                    <a:srcRect l="4258" t="7094" r="4625" b="8442"/>
+                    <a:stretch/>
+                  </pic:blipFill>
+                  <pic:spPr bwMode="auto">
+                    <a:xfrm>
+                      <a:off x="0" y="0"/>
+                      <a:ext cx="5015273" cy="3256671"/>
+                    </a:xfrm>
+                    <a:prstGeom prst="rect">
+                      <a:avLst/>
+                    </a:prstGeom>
+                    <a:ln>
+                      <a:solidFill>
+                        <a:srgbClr val="34BDD4"/>
+                      </a:solidFill>
+                    </a:ln>
+                    <a:extLst>
+                      <a:ext uri="{53640926-AAD7-44D8-BBD7-CCE9431645EC}">
+                        <a14:shadowObscured xmlns:a14="http://schemas.microsoft.com/office/drawing/2010/main"/>
+                      </a:ext>
+                    </a:extLst>
+                  </pic:spPr>
+                </pic:pic>
+              </a:graphicData>
+            </a:graphic>
+          </wp:inline>
+        </w:drawing>
+      </w:r>
+      <w:bookmarkStart w:id="0" w:name="_GoBack"/>
+      <w:bookmarkEnd w:id="0"/>
+      <w:r>
+        <w:br w:type="page"/>
+      </w:r>
+    </w:p>
+    <w:p>
+      <w:pPr>
         <w:pStyle w:val="Heading1"/>
       </w:pPr>
       <w:r>
+        <w:lastRenderedPageBreak/>
         <w:t>Test</w:t>
       </w:r>
       <w:r>
@@ -2658,13 +3851,7 @@
         <w:spacing w:before="60" w:after="60"/>
       </w:pPr>
       <w:r>
-        <w:t xml:space="preserve">Method </w:t>
-      </w:r>
-      <w:r>
-        <w:t>2</w:t>
-      </w:r>
-      <w:r>
-        <w:t xml:space="preserve">: </w:t>
+        <w:t xml:space="preserve">Method 2: </w:t>
       </w:r>
       <w:r>
         <w:tab/>
@@ -2724,14 +3911,7 @@
       </w:r>
       <w:proofErr w:type="spellEnd"/>
       <w:r>
-        <w:t xml:space="preserve"> </w:t>
-      </w:r>
-      <w:r>
-        <w:t xml:space="preserve">for </w:t>
-      </w:r>
-      <w:r>
-        <w:lastRenderedPageBreak/>
-        <w:t>display on the UI</w:t>
+        <w:t xml:space="preserve"> for display on the UI</w:t>
       </w:r>
       <w:r>
         <w:t xml:space="preserve">. </w:t>
@@ -3153,393 +4333,6 @@
           <w:color w:val="000000"/>
           <w:sz w:val="18"/>
           <w:szCs w:val="20"/>
-        </w:rPr>
-        <w:t>}</w:t>
-      </w:r>
-    </w:p>
-    <w:p>
-      <w:pPr>
-        <w:spacing w:before="60" w:after="60"/>
-      </w:pPr>
-      <w:r>
-        <w:t xml:space="preserve">Method </w:t>
-      </w:r>
-      <w:r>
-        <w:t>3</w:t>
-      </w:r>
-      <w:r>
-        <w:t xml:space="preserve">: </w:t>
-      </w:r>
-      <w:r>
-        <w:tab/>
-      </w:r>
-      <w:r>
-        <w:t>OutputFormatter</w:t>
-      </w:r>
-      <w:r>
-        <w:t>TimeSpinner</w:t>
-      </w:r>
-      <w:r>
-        <w:t>1()</w:t>
-      </w:r>
-      <w:r>
-        <w:t xml:space="preserve"> </w:t>
-      </w:r>
-    </w:p>
-    <w:p>
-      <w:pPr>
-        <w:spacing w:before="60" w:after="60"/>
-        <w:ind w:left="1440"/>
-      </w:pPr>
-      <w:r>
-        <w:t xml:space="preserve">This method is designed to take in the string output from the Convert method above and convert it into a </w:t>
-      </w:r>
-      <w:proofErr w:type="spellStart"/>
-      <w:r>
-        <w:t>Local</w:t>
-      </w:r>
-      <w:r>
-        <w:t>Time</w:t>
-      </w:r>
-      <w:proofErr w:type="spellEnd"/>
-      <w:r>
-        <w:t xml:space="preserve"> variable, which will then feed into the </w:t>
-      </w:r>
-      <w:proofErr w:type="spellStart"/>
-      <w:r>
-        <w:t>JavaFx</w:t>
-      </w:r>
-      <w:proofErr w:type="spellEnd"/>
-      <w:r>
-        <w:t xml:space="preserve"> </w:t>
-      </w:r>
-      <w:proofErr w:type="spellStart"/>
-      <w:r>
-        <w:t>TimeSpinner</w:t>
-      </w:r>
-      <w:proofErr w:type="spellEnd"/>
-      <w:r>
-        <w:t xml:space="preserve"> for display on the UI</w:t>
-      </w:r>
-      <w:r>
-        <w:t xml:space="preserve">. Two tests are written (an example provided below) to ensure that the method functions correctly to convert the String input into the desired output. </w:t>
-      </w:r>
-    </w:p>
-    <w:p>
-      <w:pPr>
-        <w:shd w:val="clear" w:color="auto" w:fill="DEEAF6" w:themeFill="accent5" w:themeFillTint="33"/>
-        <w:ind w:left="1440"/>
-        <w:rPr>
-          <w:rFonts w:ascii="Consolas" w:hAnsi="Consolas" w:cs="Consolas"/>
-          <w:color w:val="646464"/>
-          <w:sz w:val="18"/>
-          <w:szCs w:val="18"/>
-        </w:rPr>
-      </w:pPr>
-      <w:r>
-        <w:rPr>
-          <w:rFonts w:ascii="Consolas" w:hAnsi="Consolas" w:cs="Consolas"/>
-          <w:color w:val="646464"/>
-          <w:sz w:val="18"/>
-          <w:szCs w:val="18"/>
-        </w:rPr>
-        <w:t>@Test</w:t>
-      </w:r>
-    </w:p>
-    <w:p>
-      <w:pPr>
-        <w:shd w:val="clear" w:color="auto" w:fill="DEEAF6" w:themeFill="accent5" w:themeFillTint="33"/>
-        <w:ind w:left="1440"/>
-        <w:rPr>
-          <w:rFonts w:ascii="Consolas" w:hAnsi="Consolas" w:cs="Consolas"/>
-          <w:color w:val="000000"/>
-          <w:sz w:val="18"/>
-          <w:szCs w:val="18"/>
-        </w:rPr>
-      </w:pPr>
-      <w:r>
-        <w:rPr>
-          <w:rFonts w:ascii="Consolas" w:hAnsi="Consolas" w:cs="Consolas"/>
-          <w:b/>
-          <w:bCs/>
-          <w:color w:val="7F0055"/>
-          <w:sz w:val="18"/>
-          <w:szCs w:val="18"/>
-        </w:rPr>
-        <w:t>void</w:t>
-      </w:r>
-      <w:r>
-        <w:rPr>
-          <w:rFonts w:ascii="Consolas" w:hAnsi="Consolas" w:cs="Consolas"/>
-          <w:color w:val="000000"/>
-          <w:sz w:val="18"/>
-          <w:szCs w:val="18"/>
-        </w:rPr>
-        <w:t xml:space="preserve"> testOutputFormatterTimeSpinner1() {</w:t>
-      </w:r>
-    </w:p>
-    <w:p>
-      <w:pPr>
-        <w:shd w:val="clear" w:color="auto" w:fill="DEEAF6" w:themeFill="accent5" w:themeFillTint="33"/>
-        <w:ind w:left="1440"/>
-        <w:rPr>
-          <w:rFonts w:ascii="Consolas" w:hAnsi="Consolas" w:cs="Consolas"/>
-          <w:color w:val="000000"/>
-          <w:sz w:val="18"/>
-          <w:szCs w:val="18"/>
-        </w:rPr>
-      </w:pPr>
-      <w:r>
-        <w:rPr>
-          <w:rFonts w:ascii="Consolas" w:hAnsi="Consolas" w:cs="Consolas"/>
-          <w:color w:val="000000"/>
-          <w:sz w:val="18"/>
-          <w:szCs w:val="18"/>
-        </w:rPr>
-        <w:tab/>
-        <w:t xml:space="preserve">String </w:t>
-      </w:r>
-      <w:r>
-        <w:rPr>
-          <w:rFonts w:ascii="Consolas" w:hAnsi="Consolas" w:cs="Consolas"/>
-          <w:color w:val="6A3E3E"/>
-          <w:sz w:val="18"/>
-          <w:szCs w:val="18"/>
-        </w:rPr>
-        <w:t>input</w:t>
-      </w:r>
-      <w:r>
-        <w:rPr>
-          <w:rFonts w:ascii="Consolas" w:hAnsi="Consolas" w:cs="Consolas"/>
-          <w:color w:val="000000"/>
-          <w:sz w:val="18"/>
-          <w:szCs w:val="18"/>
-        </w:rPr>
-        <w:t xml:space="preserve"> = </w:t>
-      </w:r>
-      <w:r>
-        <w:rPr>
-          <w:rFonts w:ascii="Consolas" w:hAnsi="Consolas" w:cs="Consolas"/>
-          <w:color w:val="2A00FF"/>
-          <w:sz w:val="18"/>
-          <w:szCs w:val="18"/>
-        </w:rPr>
-        <w:t>"2019-01-01 09:12"</w:t>
-      </w:r>
-      <w:r>
-        <w:rPr>
-          <w:rFonts w:ascii="Consolas" w:hAnsi="Consolas" w:cs="Consolas"/>
-          <w:color w:val="000000"/>
-          <w:sz w:val="18"/>
-          <w:szCs w:val="18"/>
-        </w:rPr>
-        <w:t>;</w:t>
-      </w:r>
-    </w:p>
-    <w:p>
-      <w:pPr>
-        <w:shd w:val="clear" w:color="auto" w:fill="DEEAF6" w:themeFill="accent5" w:themeFillTint="33"/>
-        <w:ind w:left="1440"/>
-        <w:rPr>
-          <w:rFonts w:ascii="Consolas" w:hAnsi="Consolas" w:cs="Consolas"/>
-          <w:color w:val="000000"/>
-          <w:sz w:val="18"/>
-          <w:szCs w:val="18"/>
-        </w:rPr>
-      </w:pPr>
-      <w:r>
-        <w:rPr>
-          <w:rFonts w:ascii="Consolas" w:hAnsi="Consolas" w:cs="Consolas"/>
-          <w:color w:val="000000"/>
-          <w:sz w:val="18"/>
-          <w:szCs w:val="18"/>
-        </w:rPr>
-        <w:tab/>
-      </w:r>
-      <w:proofErr w:type="spellStart"/>
-      <w:r>
-        <w:rPr>
-          <w:rFonts w:ascii="Consolas" w:hAnsi="Consolas" w:cs="Consolas"/>
-          <w:color w:val="000000"/>
-          <w:sz w:val="18"/>
-          <w:szCs w:val="18"/>
-        </w:rPr>
-        <w:t>LocalTime</w:t>
-      </w:r>
-      <w:proofErr w:type="spellEnd"/>
-      <w:r>
-        <w:rPr>
-          <w:rFonts w:ascii="Consolas" w:hAnsi="Consolas" w:cs="Consolas"/>
-          <w:color w:val="000000"/>
-          <w:sz w:val="18"/>
-          <w:szCs w:val="18"/>
-        </w:rPr>
-        <w:t xml:space="preserve"> </w:t>
-      </w:r>
-      <w:r>
-        <w:rPr>
-          <w:rFonts w:ascii="Consolas" w:hAnsi="Consolas" w:cs="Consolas"/>
-          <w:color w:val="6A3E3E"/>
-          <w:sz w:val="18"/>
-          <w:szCs w:val="18"/>
-        </w:rPr>
-        <w:t>time</w:t>
-      </w:r>
-      <w:r>
-        <w:rPr>
-          <w:rFonts w:ascii="Consolas" w:hAnsi="Consolas" w:cs="Consolas"/>
-          <w:color w:val="000000"/>
-          <w:sz w:val="18"/>
-          <w:szCs w:val="18"/>
-        </w:rPr>
-        <w:t xml:space="preserve"> = </w:t>
-      </w:r>
-      <w:proofErr w:type="spellStart"/>
-      <w:r>
-        <w:rPr>
-          <w:rFonts w:ascii="Consolas" w:hAnsi="Consolas" w:cs="Consolas"/>
-          <w:color w:val="000000"/>
-          <w:sz w:val="18"/>
-          <w:szCs w:val="18"/>
-        </w:rPr>
-        <w:t>LocalTime.</w:t>
-      </w:r>
-      <w:r>
-        <w:rPr>
-          <w:rFonts w:ascii="Consolas" w:hAnsi="Consolas" w:cs="Consolas"/>
-          <w:i/>
-          <w:iCs/>
-          <w:color w:val="000000"/>
-          <w:sz w:val="18"/>
-          <w:szCs w:val="18"/>
-        </w:rPr>
-        <w:t>of</w:t>
-      </w:r>
-      <w:proofErr w:type="spellEnd"/>
-      <w:r>
-        <w:rPr>
-          <w:rFonts w:ascii="Consolas" w:hAnsi="Consolas" w:cs="Consolas"/>
-          <w:color w:val="000000"/>
-          <w:sz w:val="18"/>
-          <w:szCs w:val="18"/>
-        </w:rPr>
-        <w:t>(9, 12);</w:t>
-      </w:r>
-    </w:p>
-    <w:p>
-      <w:pPr>
-        <w:shd w:val="clear" w:color="auto" w:fill="DEEAF6" w:themeFill="accent5" w:themeFillTint="33"/>
-        <w:ind w:left="1440"/>
-        <w:rPr>
-          <w:rFonts w:ascii="Consolas" w:hAnsi="Consolas" w:cs="Consolas"/>
-          <w:color w:val="000000"/>
-          <w:sz w:val="18"/>
-          <w:szCs w:val="18"/>
-        </w:rPr>
-      </w:pPr>
-      <w:r>
-        <w:rPr>
-          <w:rFonts w:ascii="Consolas" w:hAnsi="Consolas" w:cs="Consolas"/>
-          <w:color w:val="000000"/>
-          <w:sz w:val="18"/>
-          <w:szCs w:val="18"/>
-        </w:rPr>
-        <w:tab/>
-      </w:r>
-      <w:proofErr w:type="spellStart"/>
-      <w:r>
-        <w:rPr>
-          <w:rFonts w:ascii="Consolas" w:hAnsi="Consolas" w:cs="Consolas"/>
-          <w:i/>
-          <w:iCs/>
-          <w:color w:val="000000"/>
-          <w:sz w:val="18"/>
-          <w:szCs w:val="18"/>
-        </w:rPr>
-        <w:t>assertEquals</w:t>
-      </w:r>
-      <w:proofErr w:type="spellEnd"/>
-      <w:r>
-        <w:rPr>
-          <w:rFonts w:ascii="Consolas" w:hAnsi="Consolas" w:cs="Consolas"/>
-          <w:color w:val="000000"/>
-          <w:sz w:val="18"/>
-          <w:szCs w:val="18"/>
-        </w:rPr>
-        <w:t>(</w:t>
-      </w:r>
-      <w:r>
-        <w:rPr>
-          <w:rFonts w:ascii="Consolas" w:hAnsi="Consolas" w:cs="Consolas"/>
-          <w:color w:val="0000C0"/>
-          <w:sz w:val="18"/>
-          <w:szCs w:val="18"/>
-        </w:rPr>
-        <w:t>tc1</w:t>
-      </w:r>
-      <w:r>
-        <w:rPr>
-          <w:rFonts w:ascii="Consolas" w:hAnsi="Consolas" w:cs="Consolas"/>
-          <w:color w:val="000000"/>
-          <w:sz w:val="18"/>
-          <w:szCs w:val="18"/>
-        </w:rPr>
-        <w:t>.outputFormatterTimeSpinner(</w:t>
-      </w:r>
-      <w:r>
-        <w:rPr>
-          <w:rFonts w:ascii="Consolas" w:hAnsi="Consolas" w:cs="Consolas"/>
-          <w:color w:val="6A3E3E"/>
-          <w:sz w:val="18"/>
-          <w:szCs w:val="18"/>
-        </w:rPr>
-        <w:t>input</w:t>
-      </w:r>
-      <w:r>
-        <w:rPr>
-          <w:rFonts w:ascii="Consolas" w:hAnsi="Consolas" w:cs="Consolas"/>
-          <w:color w:val="000000"/>
-          <w:sz w:val="18"/>
-          <w:szCs w:val="18"/>
-        </w:rPr>
-        <w:t xml:space="preserve">), </w:t>
-      </w:r>
-      <w:r>
-        <w:rPr>
-          <w:rFonts w:ascii="Consolas" w:hAnsi="Consolas" w:cs="Consolas"/>
-          <w:color w:val="6A3E3E"/>
-          <w:sz w:val="18"/>
-          <w:szCs w:val="18"/>
-        </w:rPr>
-        <w:t>time</w:t>
-      </w:r>
-      <w:r>
-        <w:rPr>
-          <w:rFonts w:ascii="Consolas" w:hAnsi="Consolas" w:cs="Consolas"/>
-          <w:color w:val="000000"/>
-          <w:sz w:val="18"/>
-          <w:szCs w:val="18"/>
-        </w:rPr>
-        <w:t>);</w:t>
-      </w:r>
-    </w:p>
-    <w:p>
-      <w:pPr>
-        <w:shd w:val="clear" w:color="auto" w:fill="DEEAF6" w:themeFill="accent5" w:themeFillTint="33"/>
-        <w:ind w:left="1440"/>
-        <w:rPr>
-          <w:rFonts w:ascii="Consolas" w:hAnsi="Consolas" w:cs="Consolas"/>
-          <w:color w:val="000000"/>
-          <w:sz w:val="18"/>
-          <w:szCs w:val="18"/>
-        </w:rPr>
-      </w:pPr>
-      <w:r>
-        <w:rPr>
-          <w:rFonts w:ascii="Consolas" w:hAnsi="Consolas" w:cs="Consolas"/>
-          <w:color w:val="000000"/>
-          <w:sz w:val="18"/>
-          <w:szCs w:val="18"/>
         </w:rPr>
         <w:t>}</w:t>
       </w:r>
@@ -3557,12 +4350,429 @@
           <w:szCs w:val="20"/>
         </w:rPr>
       </w:pPr>
+      <w:r>
+        <w:rPr>
+          <w:rFonts w:ascii="Consolas" w:hAnsi="Consolas" w:cs="Consolas"/>
+          <w:color w:val="000000"/>
+          <w:sz w:val="20"/>
+          <w:szCs w:val="20"/>
+        </w:rPr>
+        <w:tab/>
+      </w:r>
+      <w:r>
+        <w:rPr>
+          <w:rFonts w:ascii="Consolas" w:hAnsi="Consolas" w:cs="Consolas"/>
+          <w:color w:val="000000"/>
+          <w:sz w:val="20"/>
+          <w:szCs w:val="20"/>
+        </w:rPr>
+        <w:tab/>
+      </w:r>
+    </w:p>
+    <w:p>
+      <w:pPr>
+        <w:spacing w:before="60" w:after="60"/>
+      </w:pPr>
+      <w:r>
+        <w:t xml:space="preserve">Method 3: </w:t>
+      </w:r>
+      <w:r>
+        <w:tab/>
+      </w:r>
+      <w:r>
+        <w:t xml:space="preserve">OutputFormatterTimeSpinner1() </w:t>
+      </w:r>
+    </w:p>
+    <w:p>
+      <w:pPr>
+        <w:spacing w:before="60" w:after="60"/>
+        <w:ind w:left="1440"/>
+      </w:pPr>
+      <w:r>
+        <w:t xml:space="preserve">This method is designed to take in the string output from the Convert method above and convert it into a </w:t>
+      </w:r>
+      <w:proofErr w:type="spellStart"/>
+      <w:r>
+        <w:t>Local</w:t>
+      </w:r>
+      <w:r>
+        <w:t>Time</w:t>
+      </w:r>
+      <w:proofErr w:type="spellEnd"/>
+      <w:r>
+        <w:t xml:space="preserve"> variable, which will then feed into the </w:t>
+      </w:r>
+      <w:proofErr w:type="spellStart"/>
+      <w:r>
+        <w:t>JavaFx</w:t>
+      </w:r>
+      <w:proofErr w:type="spellEnd"/>
+      <w:r>
+        <w:t xml:space="preserve"> </w:t>
+      </w:r>
+      <w:proofErr w:type="spellStart"/>
+      <w:r>
+        <w:t>TimeSpinner</w:t>
+      </w:r>
+      <w:proofErr w:type="spellEnd"/>
+      <w:r>
+        <w:t xml:space="preserve"> for display on the UI</w:t>
+      </w:r>
+      <w:r>
+        <w:t xml:space="preserve">. Two tests are written (an example provided below) to ensure that the method functions correctly to convert the String input into the desired output. </w:t>
+      </w:r>
+    </w:p>
+    <w:p>
+      <w:pPr>
+        <w:shd w:val="clear" w:color="auto" w:fill="DEEAF6" w:themeFill="accent5" w:themeFillTint="33"/>
+        <w:ind w:left="1440"/>
+        <w:rPr>
+          <w:rFonts w:ascii="Consolas" w:hAnsi="Consolas" w:cs="Consolas"/>
+          <w:color w:val="646464"/>
+          <w:sz w:val="18"/>
+          <w:szCs w:val="18"/>
+        </w:rPr>
+      </w:pPr>
+      <w:r>
+        <w:rPr>
+          <w:rFonts w:ascii="Consolas" w:hAnsi="Consolas" w:cs="Consolas"/>
+          <w:color w:val="646464"/>
+          <w:sz w:val="18"/>
+          <w:szCs w:val="18"/>
+        </w:rPr>
+        <w:t>@Test</w:t>
+      </w:r>
+    </w:p>
+    <w:p>
+      <w:pPr>
+        <w:shd w:val="clear" w:color="auto" w:fill="DEEAF6" w:themeFill="accent5" w:themeFillTint="33"/>
+        <w:ind w:left="1440"/>
+        <w:rPr>
+          <w:rFonts w:ascii="Consolas" w:hAnsi="Consolas" w:cs="Consolas"/>
+          <w:color w:val="000000"/>
+          <w:sz w:val="18"/>
+          <w:szCs w:val="18"/>
+        </w:rPr>
+      </w:pPr>
+      <w:r>
+        <w:rPr>
+          <w:rFonts w:ascii="Consolas" w:hAnsi="Consolas" w:cs="Consolas"/>
+          <w:b/>
+          <w:bCs/>
+          <w:color w:val="7F0055"/>
+          <w:sz w:val="18"/>
+          <w:szCs w:val="18"/>
+        </w:rPr>
+        <w:t>void</w:t>
+      </w:r>
+      <w:r>
+        <w:rPr>
+          <w:rFonts w:ascii="Consolas" w:hAnsi="Consolas" w:cs="Consolas"/>
+          <w:color w:val="000000"/>
+          <w:sz w:val="18"/>
+          <w:szCs w:val="18"/>
+        </w:rPr>
+        <w:t xml:space="preserve"> testOutputFormatterTimeSpinner1() {</w:t>
+      </w:r>
+    </w:p>
+    <w:p>
+      <w:pPr>
+        <w:shd w:val="clear" w:color="auto" w:fill="DEEAF6" w:themeFill="accent5" w:themeFillTint="33"/>
+        <w:ind w:left="1440"/>
+        <w:rPr>
+          <w:rFonts w:ascii="Consolas" w:hAnsi="Consolas" w:cs="Consolas"/>
+          <w:color w:val="000000"/>
+          <w:sz w:val="18"/>
+          <w:szCs w:val="18"/>
+        </w:rPr>
+      </w:pPr>
+      <w:r>
+        <w:rPr>
+          <w:rFonts w:ascii="Consolas" w:hAnsi="Consolas" w:cs="Consolas"/>
+          <w:color w:val="000000"/>
+          <w:sz w:val="18"/>
+          <w:szCs w:val="18"/>
+        </w:rPr>
+        <w:tab/>
+        <w:t xml:space="preserve">String </w:t>
+      </w:r>
+      <w:r>
+        <w:rPr>
+          <w:rFonts w:ascii="Consolas" w:hAnsi="Consolas" w:cs="Consolas"/>
+          <w:color w:val="6A3E3E"/>
+          <w:sz w:val="18"/>
+          <w:szCs w:val="18"/>
+        </w:rPr>
+        <w:t>input</w:t>
+      </w:r>
+      <w:r>
+        <w:rPr>
+          <w:rFonts w:ascii="Consolas" w:hAnsi="Consolas" w:cs="Consolas"/>
+          <w:color w:val="000000"/>
+          <w:sz w:val="18"/>
+          <w:szCs w:val="18"/>
+        </w:rPr>
+        <w:t xml:space="preserve"> = </w:t>
+      </w:r>
+      <w:r>
+        <w:rPr>
+          <w:rFonts w:ascii="Consolas" w:hAnsi="Consolas" w:cs="Consolas"/>
+          <w:color w:val="2A00FF"/>
+          <w:sz w:val="18"/>
+          <w:szCs w:val="18"/>
+        </w:rPr>
+        <w:t>"2019-01-01 09:12"</w:t>
+      </w:r>
+      <w:r>
+        <w:rPr>
+          <w:rFonts w:ascii="Consolas" w:hAnsi="Consolas" w:cs="Consolas"/>
+          <w:color w:val="000000"/>
+          <w:sz w:val="18"/>
+          <w:szCs w:val="18"/>
+        </w:rPr>
+        <w:t>;</w:t>
+      </w:r>
+    </w:p>
+    <w:p>
+      <w:pPr>
+        <w:shd w:val="clear" w:color="auto" w:fill="DEEAF6" w:themeFill="accent5" w:themeFillTint="33"/>
+        <w:ind w:left="1440"/>
+        <w:rPr>
+          <w:rFonts w:ascii="Consolas" w:hAnsi="Consolas" w:cs="Consolas"/>
+          <w:color w:val="000000"/>
+          <w:sz w:val="18"/>
+          <w:szCs w:val="18"/>
+        </w:rPr>
+      </w:pPr>
+      <w:r>
+        <w:rPr>
+          <w:rFonts w:ascii="Consolas" w:hAnsi="Consolas" w:cs="Consolas"/>
+          <w:color w:val="000000"/>
+          <w:sz w:val="18"/>
+          <w:szCs w:val="18"/>
+        </w:rPr>
+        <w:tab/>
+      </w:r>
+      <w:proofErr w:type="spellStart"/>
+      <w:r>
+        <w:rPr>
+          <w:rFonts w:ascii="Consolas" w:hAnsi="Consolas" w:cs="Consolas"/>
+          <w:color w:val="000000"/>
+          <w:sz w:val="18"/>
+          <w:szCs w:val="18"/>
+        </w:rPr>
+        <w:t>LocalTime</w:t>
+      </w:r>
+      <w:proofErr w:type="spellEnd"/>
+      <w:r>
+        <w:rPr>
+          <w:rFonts w:ascii="Consolas" w:hAnsi="Consolas" w:cs="Consolas"/>
+          <w:color w:val="000000"/>
+          <w:sz w:val="18"/>
+          <w:szCs w:val="18"/>
+        </w:rPr>
+        <w:t xml:space="preserve"> </w:t>
+      </w:r>
+      <w:r>
+        <w:rPr>
+          <w:rFonts w:ascii="Consolas" w:hAnsi="Consolas" w:cs="Consolas"/>
+          <w:color w:val="6A3E3E"/>
+          <w:sz w:val="18"/>
+          <w:szCs w:val="18"/>
+        </w:rPr>
+        <w:t>time</w:t>
+      </w:r>
+      <w:r>
+        <w:rPr>
+          <w:rFonts w:ascii="Consolas" w:hAnsi="Consolas" w:cs="Consolas"/>
+          <w:color w:val="000000"/>
+          <w:sz w:val="18"/>
+          <w:szCs w:val="18"/>
+        </w:rPr>
+        <w:t xml:space="preserve"> = </w:t>
+      </w:r>
+      <w:proofErr w:type="spellStart"/>
+      <w:r>
+        <w:rPr>
+          <w:rFonts w:ascii="Consolas" w:hAnsi="Consolas" w:cs="Consolas"/>
+          <w:color w:val="000000"/>
+          <w:sz w:val="18"/>
+          <w:szCs w:val="18"/>
+        </w:rPr>
+        <w:t>LocalTime.</w:t>
+      </w:r>
+      <w:r>
+        <w:rPr>
+          <w:rFonts w:ascii="Consolas" w:hAnsi="Consolas" w:cs="Consolas"/>
+          <w:i/>
+          <w:iCs/>
+          <w:color w:val="000000"/>
+          <w:sz w:val="18"/>
+          <w:szCs w:val="18"/>
+        </w:rPr>
+        <w:t>of</w:t>
+      </w:r>
+      <w:proofErr w:type="spellEnd"/>
+      <w:r>
+        <w:rPr>
+          <w:rFonts w:ascii="Consolas" w:hAnsi="Consolas" w:cs="Consolas"/>
+          <w:color w:val="000000"/>
+          <w:sz w:val="18"/>
+          <w:szCs w:val="18"/>
+        </w:rPr>
+        <w:t>(9, 12);</w:t>
+      </w:r>
+    </w:p>
+    <w:p>
+      <w:pPr>
+        <w:shd w:val="clear" w:color="auto" w:fill="DEEAF6" w:themeFill="accent5" w:themeFillTint="33"/>
+        <w:ind w:left="1440"/>
+        <w:rPr>
+          <w:rFonts w:ascii="Consolas" w:hAnsi="Consolas" w:cs="Consolas"/>
+          <w:color w:val="000000"/>
+          <w:sz w:val="18"/>
+          <w:szCs w:val="18"/>
+        </w:rPr>
+      </w:pPr>
+      <w:r>
+        <w:rPr>
+          <w:rFonts w:ascii="Consolas" w:hAnsi="Consolas" w:cs="Consolas"/>
+          <w:color w:val="000000"/>
+          <w:sz w:val="18"/>
+          <w:szCs w:val="18"/>
+        </w:rPr>
+        <w:tab/>
+      </w:r>
+      <w:proofErr w:type="spellStart"/>
+      <w:r>
+        <w:rPr>
+          <w:rFonts w:ascii="Consolas" w:hAnsi="Consolas" w:cs="Consolas"/>
+          <w:i/>
+          <w:iCs/>
+          <w:color w:val="000000"/>
+          <w:sz w:val="18"/>
+          <w:szCs w:val="18"/>
+        </w:rPr>
+        <w:t>assertEquals</w:t>
+      </w:r>
+      <w:proofErr w:type="spellEnd"/>
+      <w:r>
+        <w:rPr>
+          <w:rFonts w:ascii="Consolas" w:hAnsi="Consolas" w:cs="Consolas"/>
+          <w:color w:val="000000"/>
+          <w:sz w:val="18"/>
+          <w:szCs w:val="18"/>
+        </w:rPr>
+        <w:t>(</w:t>
+      </w:r>
+      <w:r>
+        <w:rPr>
+          <w:rFonts w:ascii="Consolas" w:hAnsi="Consolas" w:cs="Consolas"/>
+          <w:color w:val="0000C0"/>
+          <w:sz w:val="18"/>
+          <w:szCs w:val="18"/>
+        </w:rPr>
+        <w:t>tc1</w:t>
+      </w:r>
+      <w:r>
+        <w:rPr>
+          <w:rFonts w:ascii="Consolas" w:hAnsi="Consolas" w:cs="Consolas"/>
+          <w:color w:val="000000"/>
+          <w:sz w:val="18"/>
+          <w:szCs w:val="18"/>
+        </w:rPr>
+        <w:t>.outputFormatterTimeSpinner(</w:t>
+      </w:r>
+      <w:r>
+        <w:rPr>
+          <w:rFonts w:ascii="Consolas" w:hAnsi="Consolas" w:cs="Consolas"/>
+          <w:color w:val="6A3E3E"/>
+          <w:sz w:val="18"/>
+          <w:szCs w:val="18"/>
+        </w:rPr>
+        <w:t>input</w:t>
+      </w:r>
+      <w:r>
+        <w:rPr>
+          <w:rFonts w:ascii="Consolas" w:hAnsi="Consolas" w:cs="Consolas"/>
+          <w:color w:val="000000"/>
+          <w:sz w:val="18"/>
+          <w:szCs w:val="18"/>
+        </w:rPr>
+        <w:t xml:space="preserve">), </w:t>
+      </w:r>
+      <w:r>
+        <w:rPr>
+          <w:rFonts w:ascii="Consolas" w:hAnsi="Consolas" w:cs="Consolas"/>
+          <w:color w:val="6A3E3E"/>
+          <w:sz w:val="18"/>
+          <w:szCs w:val="18"/>
+        </w:rPr>
+        <w:t>time</w:t>
+      </w:r>
+      <w:r>
+        <w:rPr>
+          <w:rFonts w:ascii="Consolas" w:hAnsi="Consolas" w:cs="Consolas"/>
+          <w:color w:val="000000"/>
+          <w:sz w:val="18"/>
+          <w:szCs w:val="18"/>
+        </w:rPr>
+        <w:t>);</w:t>
+      </w:r>
+    </w:p>
+    <w:p>
+      <w:pPr>
+        <w:shd w:val="clear" w:color="auto" w:fill="DEEAF6" w:themeFill="accent5" w:themeFillTint="33"/>
+        <w:ind w:left="1440"/>
+        <w:rPr>
+          <w:rFonts w:ascii="Consolas" w:hAnsi="Consolas" w:cs="Consolas"/>
+          <w:color w:val="000000"/>
+          <w:sz w:val="18"/>
+          <w:szCs w:val="18"/>
+        </w:rPr>
+      </w:pPr>
+      <w:r>
+        <w:rPr>
+          <w:rFonts w:ascii="Consolas" w:hAnsi="Consolas" w:cs="Consolas"/>
+          <w:color w:val="000000"/>
+          <w:sz w:val="18"/>
+          <w:szCs w:val="18"/>
+        </w:rPr>
+        <w:t>}</w:t>
+      </w:r>
+    </w:p>
+    <w:p>
+      <w:pPr>
+        <w:autoSpaceDE w:val="0"/>
+        <w:autoSpaceDN w:val="0"/>
+        <w:adjustRightInd w:val="0"/>
+        <w:jc w:val="left"/>
+        <w:rPr>
+          <w:rFonts w:ascii="Consolas" w:hAnsi="Consolas" w:cs="Consolas"/>
+          <w:color w:val="000000"/>
+          <w:sz w:val="20"/>
+          <w:szCs w:val="20"/>
+        </w:rPr>
+      </w:pPr>
+    </w:p>
+    <w:p>
+      <w:pPr>
+        <w:jc w:val="left"/>
+        <w:rPr>
+          <w:sz w:val="28"/>
+          <w:szCs w:val="28"/>
+        </w:rPr>
+      </w:pPr>
+      <w:r>
+        <w:br w:type="page"/>
+      </w:r>
     </w:p>
     <w:p>
       <w:pPr>
         <w:pStyle w:val="Heading2"/>
       </w:pPr>
       <w:r>
+        <w:lastRenderedPageBreak/>
         <w:t>Test Coverage</w:t>
       </w:r>
       <w:r>
@@ -3679,10 +4889,7 @@
         <w:t>Upon consultation with Dr Arvind</w:t>
       </w:r>
       <w:r>
-        <w:t xml:space="preserve"> </w:t>
-      </w:r>
-      <w:r>
-        <w:t>Bhusnurmath</w:t>
+        <w:t xml:space="preserve"> Bhusnurmath</w:t>
       </w:r>
       <w:r>
         <w:t xml:space="preserve">, the testing of </w:t>
@@ -3736,7 +4943,7 @@
           <w:numId w:val="13"/>
         </w:numPr>
       </w:pPr>
-      <w:hyperlink r:id="rId25" w:history="1">
+      <w:hyperlink r:id="rId32" w:history="1">
         <w:proofErr w:type="spellStart"/>
         <w:r>
           <w:rPr>
@@ -3761,7 +4968,7 @@
       <w:r>
         <w:t xml:space="preserve">Java </w:t>
       </w:r>
-      <w:hyperlink r:id="rId26" w:history="1">
+      <w:hyperlink r:id="rId33" w:history="1">
         <w:r>
           <w:rPr>
             <w:rStyle w:val="Hyperlink"/>
@@ -3778,7 +4985,7 @@
       <w:r>
         <w:t xml:space="preserve">to replace </w:t>
       </w:r>
-      <w:hyperlink r:id="rId27" w:history="1">
+      <w:hyperlink r:id="rId34" w:history="1">
         <w:proofErr w:type="spellStart"/>
         <w:r>
           <w:rPr>
@@ -3934,7 +5141,6 @@
         <w:pStyle w:val="Heading1"/>
       </w:pPr>
       <w:r>
-        <w:lastRenderedPageBreak/>
         <w:t>License</w:t>
       </w:r>
     </w:p>
@@ -3949,13 +5155,7 @@
         <w:t xml:space="preserve">the Course Policy of </w:t>
       </w:r>
       <w:r>
-        <w:t xml:space="preserve">MCIT 591 in the School of Engineering and </w:t>
-      </w:r>
-      <w:r>
-        <w:t>Applied Science</w:t>
-      </w:r>
-      <w:r>
-        <w:t xml:space="preserve">, </w:t>
+        <w:t xml:space="preserve">MCIT 591 in the School of Engineering and Applied Science, </w:t>
       </w:r>
       <w:r>
         <w:t>University of Pennsylvania</w:t>
@@ -3993,18 +5193,12 @@
         <w:t xml:space="preserve"> </w:t>
       </w:r>
       <w:r>
-        <w:t>at the School of Engineering and</w:t>
-      </w:r>
-      <w:r>
-        <w:t xml:space="preserve"> Applied Science</w:t>
-      </w:r>
-      <w:r>
-        <w:t>, University of Pennsylvania</w:t>
+        <w:t>at the School of Engineering and Applied Science, University of Pennsylvania</w:t>
       </w:r>
       <w:r>
         <w:t xml:space="preserve"> at </w:t>
       </w:r>
-      <w:hyperlink r:id="rId28" w:history="1">
+      <w:hyperlink r:id="rId35" w:history="1">
         <w:r>
           <w:rPr>
             <w:rStyle w:val="Hyperlink"/>
@@ -4039,10 +5233,7 @@
         <w:t xml:space="preserve">Dr </w:t>
       </w:r>
       <w:r>
-        <w:t>Arvind Bhusnurmath</w:t>
-      </w:r>
-      <w:r>
-        <w:t xml:space="preserve"> and</w:t>
+        <w:t>Arvind Bhusnurmath and</w:t>
       </w:r>
       <w:r>
         <w:t xml:space="preserve"> </w:t>
@@ -4072,10 +5263,15 @@
       <w:r>
         <w:t xml:space="preserve"> during the development phase of this project. </w:t>
       </w:r>
+    </w:p>
+    <w:p>
+      <w:pPr>
+        <w:spacing w:before="60" w:after="60"/>
+      </w:pPr>
       <w:r>
         <w:t xml:space="preserve">We thank </w:t>
       </w:r>
-      <w:hyperlink r:id="rId29" w:history="1">
+      <w:hyperlink r:id="rId36" w:history="1">
         <w:r>
           <w:rPr>
             <w:rStyle w:val="Hyperlink"/>
@@ -4110,10 +5306,66 @@
         <w:t xml:space="preserve"> function</w:t>
       </w:r>
       <w:r>
-        <w:t xml:space="preserve">s. </w:t>
-      </w:r>
-    </w:p>
-    <w:p/>
+        <w:t>s</w:t>
+      </w:r>
+      <w:r>
+        <w:t xml:space="preserve"> and </w:t>
+      </w:r>
+      <w:hyperlink r:id="rId37" w:history="1">
+        <w:r>
+          <w:rPr>
+            <w:rStyle w:val="Hyperlink"/>
+          </w:rPr>
+          <w:t xml:space="preserve">Mateus </w:t>
+        </w:r>
+        <w:proofErr w:type="spellStart"/>
+        <w:r>
+          <w:rPr>
+            <w:rStyle w:val="Hyperlink"/>
+          </w:rPr>
+          <w:t>Viccari</w:t>
+        </w:r>
+        <w:proofErr w:type="spellEnd"/>
+      </w:hyperlink>
+      <w:r>
+        <w:t xml:space="preserve"> </w:t>
+      </w:r>
+      <w:r>
+        <w:t xml:space="preserve">for providing example codes </w:t>
+      </w:r>
+      <w:r>
+        <w:t xml:space="preserve">in relation to </w:t>
+      </w:r>
+      <w:r>
+        <w:t xml:space="preserve">the </w:t>
+      </w:r>
+      <w:r>
+        <w:t>Auto</w:t>
+      </w:r>
+      <w:r>
+        <w:t xml:space="preserve"> </w:t>
+      </w:r>
+      <w:r>
+        <w:t>Complete</w:t>
+      </w:r>
+      <w:r>
+        <w:t xml:space="preserve"> </w:t>
+      </w:r>
+      <w:proofErr w:type="spellStart"/>
+      <w:r>
+        <w:t>ComboBox</w:t>
+      </w:r>
+      <w:proofErr w:type="spellEnd"/>
+      <w:r>
+        <w:t xml:space="preserve"> </w:t>
+      </w:r>
+      <w:r>
+        <w:t>Listener</w:t>
+      </w:r>
+      <w:r>
+        <w:t xml:space="preserve"> function.</w:t>
+      </w:r>
+    </w:p>
     <w:sectPr>
       <w:type w:val="continuous"/>
       <w:pgSz w:w="12242" w:h="15842" w:code="1"/>
@@ -4445,7 +5697,7 @@
   <w:abstractNum w:abstractNumId="1" w15:restartNumberingAfterBreak="0">
     <w:nsid w:val="0BC12DE6"/>
     <w:multiLevelType w:val="hybridMultilevel"/>
-    <w:tmpl w:val="0EA09626"/>
+    <w:tmpl w:val="EEEA1AA4"/>
     <w:lvl w:ilvl="0" w:tplc="04090001">
       <w:start w:val="1"/>
       <w:numFmt w:val="bullet"/>
@@ -6078,6 +7330,7 @@
   <w:style w:type="character" w:default="1" w:styleId="DefaultParagraphFont">
     <w:name w:val="Default Paragraph Font"/>
     <w:uiPriority w:val="1"/>
+    <w:semiHidden/>
     <w:unhideWhenUsed/>
   </w:style>
   <w:style w:type="table" w:default="1" w:styleId="TableNormal">
@@ -6757,7 +8010,7 @@
 </file>
 
 <file path=customXml/itemProps1.xml><?xml version="1.0" encoding="utf-8"?>
-<ds:datastoreItem xmlns:ds="http://schemas.openxmlformats.org/officeDocument/2006/customXml" ds:itemID="{AF8386B6-D072-457E-B5A3-F66608F61E6E}">
+<ds:datastoreItem xmlns:ds="http://schemas.openxmlformats.org/officeDocument/2006/customXml" ds:itemID="{045CD738-13F7-4222-BF64-7E592527E2EF}">
   <ds:schemaRefs>
     <ds:schemaRef ds:uri="http://schemas.openxmlformats.org/officeDocument/2006/bibliography"/>
   </ds:schemaRefs>

</xml_diff>